<commit_message>
Update DRAFT Intern report (1).docx
ok
</commit_message>
<xml_diff>
--- a/DRAFT Intern report (1).docx
+++ b/DRAFT Intern report (1).docx
@@ -10,6 +10,7 @@
           <w:numId w:val="0"/>
         </w:numPr>
         <w:spacing w:lineRule="auto" w:line="319" w:beforeAutospacing="1" w:afterAutospacing="1"/>
+        <w:ind w:left="0" w:hanging="0"/>
         <w:outlineLvl w:val="0"/>
         <w:rPr>
           <w:rFonts w:ascii="Times New Roman" w:hAnsi="Times New Roman" w:eastAsia="Times New Roman" w:cs="Times New Roman"/>
@@ -33,6 +34,7 @@
           <w:numId w:val="0"/>
         </w:numPr>
         <w:spacing w:lineRule="auto" w:line="319" w:beforeAutospacing="1" w:afterAutospacing="1"/>
+        <w:ind w:left="0" w:hanging="0"/>
         <w:jc w:val="center"/>
         <w:outlineLvl w:val="0"/>
         <w:rPr>
@@ -104,6 +106,7 @@
           <w:numId w:val="0"/>
         </w:numPr>
         <w:spacing w:lineRule="auto" w:line="319" w:beforeAutospacing="1" w:afterAutospacing="1"/>
+        <w:ind w:left="0" w:hanging="0"/>
         <w:jc w:val="center"/>
         <w:outlineLvl w:val="0"/>
         <w:rPr>
@@ -130,6 +133,7 @@
           <w:numId w:val="0"/>
         </w:numPr>
         <w:spacing w:lineRule="auto" w:line="319" w:beforeAutospacing="1" w:afterAutospacing="1"/>
+        <w:ind w:left="0" w:hanging="0"/>
         <w:jc w:val="center"/>
         <w:outlineLvl w:val="0"/>
         <w:rPr>
@@ -156,6 +160,7 @@
           <w:numId w:val="0"/>
         </w:numPr>
         <w:spacing w:lineRule="auto" w:line="319" w:before="52" w:after="52"/>
+        <w:ind w:left="0" w:hanging="0"/>
         <w:jc w:val="center"/>
         <w:outlineLvl w:val="0"/>
         <w:rPr>
@@ -187,6 +192,7 @@
           <w:numId w:val="0"/>
         </w:numPr>
         <w:spacing w:lineRule="auto" w:line="319" w:before="52" w:after="52"/>
+        <w:ind w:left="0" w:hanging="0"/>
         <w:jc w:val="center"/>
         <w:outlineLvl w:val="0"/>
         <w:rPr>
@@ -214,6 +220,7 @@
           <w:numId w:val="0"/>
         </w:numPr>
         <w:spacing w:before="52" w:after="52"/>
+        <w:ind w:left="0" w:hanging="0"/>
         <w:jc w:val="center"/>
         <w:outlineLvl w:val="0"/>
         <w:rPr>
@@ -253,6 +260,7 @@
           <w:numId w:val="0"/>
         </w:numPr>
         <w:spacing w:before="52" w:after="52"/>
+        <w:ind w:left="0" w:hanging="0"/>
         <w:jc w:val="center"/>
         <w:outlineLvl w:val="0"/>
         <w:rPr>
@@ -280,6 +288,7 @@
           <w:numId w:val="0"/>
         </w:numPr>
         <w:spacing w:lineRule="auto" w:line="319" w:beforeAutospacing="1" w:afterAutospacing="1"/>
+        <w:ind w:left="0" w:hanging="0"/>
         <w:jc w:val="center"/>
         <w:outlineLvl w:val="0"/>
         <w:rPr>
@@ -302,6 +311,7 @@
           <w:numId w:val="0"/>
         </w:numPr>
         <w:spacing w:lineRule="auto" w:line="319" w:before="166" w:after="166"/>
+        <w:ind w:left="0" w:hanging="0"/>
         <w:jc w:val="center"/>
         <w:outlineLvl w:val="0"/>
         <w:rPr>
@@ -373,6 +383,7 @@
           <w:ilvl w:val="0"/>
           <w:numId w:val="0"/>
         </w:numPr>
+        <w:ind w:left="0" w:hanging="0"/>
         <w:jc w:val="center"/>
         <w:outlineLvl w:val="0"/>
         <w:rPr>
@@ -406,6 +417,7 @@
           <w:ilvl w:val="0"/>
           <w:numId w:val="0"/>
         </w:numPr>
+        <w:ind w:left="0" w:hanging="0"/>
         <w:jc w:val="center"/>
         <w:outlineLvl w:val="0"/>
         <w:rPr>
@@ -441,6 +453,7 @@
           <w:numId w:val="0"/>
         </w:numPr>
         <w:spacing w:lineRule="auto" w:line="319" w:before="109" w:after="109"/>
+        <w:ind w:left="0" w:hanging="0"/>
         <w:jc w:val="center"/>
         <w:outlineLvl w:val="0"/>
         <w:rPr>
@@ -448,7 +461,9 @@
         </w:rPr>
       </w:pPr>
       <w:r>
-        <w:rPr/>
+        <w:rPr>
+          <w:rFonts w:ascii="Times New Roman" w:hAnsi="Times New Roman"/>
+        </w:rPr>
       </w:r>
     </w:p>
     <w:p>
@@ -459,6 +474,7 @@
           <w:numId w:val="0"/>
         </w:numPr>
         <w:spacing w:lineRule="auto" w:line="319" w:before="109" w:after="109"/>
+        <w:ind w:left="0" w:hanging="0"/>
         <w:jc w:val="center"/>
         <w:outlineLvl w:val="0"/>
         <w:rPr>
@@ -486,6 +502,7 @@
           <w:ilvl w:val="0"/>
           <w:numId w:val="0"/>
         </w:numPr>
+        <w:ind w:left="0" w:hanging="0"/>
         <w:jc w:val="center"/>
         <w:outlineLvl w:val="0"/>
         <w:rPr>
@@ -512,6 +529,7 @@
           <w:ilvl w:val="0"/>
           <w:numId w:val="0"/>
         </w:numPr>
+        <w:ind w:left="0" w:hanging="0"/>
         <w:jc w:val="center"/>
         <w:outlineLvl w:val="0"/>
         <w:rPr>
@@ -537,6 +555,7 @@
           <w:numId w:val="0"/>
         </w:numPr>
         <w:spacing w:before="109" w:after="109"/>
+        <w:ind w:left="0" w:hanging="0"/>
         <w:jc w:val="center"/>
         <w:outlineLvl w:val="0"/>
         <w:rPr>
@@ -564,6 +583,7 @@
           <w:numId w:val="0"/>
         </w:numPr>
         <w:spacing w:lineRule="auto" w:line="319" w:beforeAutospacing="1" w:afterAutospacing="1"/>
+        <w:ind w:left="0" w:hanging="0"/>
         <w:jc w:val="center"/>
         <w:outlineLvl w:val="0"/>
         <w:rPr>
@@ -581,7 +601,7 @@
           <w:szCs w:val="48"/>
         </w:rPr>
         <w:drawing>
-          <wp:anchor behindDoc="0" distT="0" distB="0" distL="0" distR="0" simplePos="0" locked="0" layoutInCell="0" allowOverlap="1" relativeHeight="10">
+          <wp:anchor behindDoc="0" distT="0" distB="0" distL="0" distR="0" simplePos="0" locked="0" layoutInCell="0" allowOverlap="1" relativeHeight="8">
             <wp:simplePos x="0" y="0"/>
             <wp:positionH relativeFrom="column">
               <wp:align>center</wp:align>
@@ -635,6 +655,7 @@
           <w:numId w:val="0"/>
         </w:numPr>
         <w:spacing w:lineRule="auto" w:line="319" w:beforeAutospacing="1" w:afterAutospacing="1"/>
+        <w:ind w:left="0" w:hanging="0"/>
         <w:jc w:val="center"/>
         <w:outlineLvl w:val="0"/>
         <w:rPr>
@@ -661,6 +682,7 @@
           <w:numId w:val="0"/>
         </w:numPr>
         <w:spacing w:lineRule="auto" w:line="319" w:beforeAutospacing="1" w:afterAutospacing="1"/>
+        <w:ind w:left="0" w:hanging="0"/>
         <w:jc w:val="center"/>
         <w:outlineLvl w:val="0"/>
         <w:rPr>
@@ -687,6 +709,7 @@
           <w:numId w:val="0"/>
         </w:numPr>
         <w:spacing w:lineRule="auto" w:line="319" w:beforeAutospacing="1" w:afterAutospacing="1"/>
+        <w:ind w:left="0" w:hanging="0"/>
         <w:jc w:val="center"/>
         <w:outlineLvl w:val="0"/>
         <w:rPr>
@@ -715,22 +738,15 @@
           <w:numId w:val="0"/>
         </w:numPr>
         <w:spacing w:lineRule="auto" w:line="319" w:beforeAutospacing="1" w:afterAutospacing="1"/>
+        <w:ind w:left="0" w:hanging="0"/>
         <w:jc w:val="center"/>
         <w:outlineLvl w:val="0"/>
         <w:rPr>
-          <w:rFonts w:ascii="Times New Roman" w:hAnsi="Times New Roman" w:eastAsia="Times New Roman" w:cs="Times New Roman"/>
-          <w:color w:val="000000"/>
-          <w:sz w:val="48"/>
-          <w:szCs w:val="48"/>
-        </w:rPr>
-      </w:pPr>
-      <w:r>
-        <w:rPr>
-          <w:rFonts w:eastAsia="Times New Roman" w:cs="Times New Roman" w:ascii="Times New Roman" w:hAnsi="Times New Roman"/>
-          <w:color w:val="000000"/>
-          <w:sz w:val="48"/>
-          <w:szCs w:val="48"/>
-        </w:rPr>
+          <w:rFonts w:ascii="Times New Roman" w:hAnsi="Times New Roman"/>
+        </w:rPr>
+      </w:pPr>
+      <w:r>
+        <w:rPr/>
       </w:r>
     </w:p>
     <w:p>
@@ -741,10 +757,18 @@
           <w:numId w:val="0"/>
         </w:numPr>
         <w:spacing w:lineRule="auto" w:line="319" w:beforeAutospacing="1" w:afterAutospacing="1"/>
+        <w:ind w:left="0" w:hanging="0"/>
         <w:jc w:val="center"/>
         <w:outlineLvl w:val="0"/>
         <w:rPr>
-          <w:rFonts w:ascii="Times New Roman" w:hAnsi="Times New Roman"/>
+          <w:rFonts w:ascii="Times New Roman" w:hAnsi="Times New Roman" w:eastAsia="Times New Roman" w:cs="Times New Roman"/>
+          <w:b/>
+          <w:b/>
+          <w:bCs/>
+          <w:color w:val="000000"/>
+          <w:sz w:val="48"/>
+          <w:szCs w:val="48"/>
+          <w:u w:val="single"/>
         </w:rPr>
       </w:pPr>
       <w:r>
@@ -753,12 +777,11 @@
           <w:b/>
           <w:bCs/>
           <w:color w:val="000000"/>
-          <w:kern w:val="2"/>
           <w:sz w:val="48"/>
           <w:szCs w:val="48"/>
           <w:u w:val="single"/>
         </w:rPr>
-        <w:t xml:space="preserve">Acknowledgment </w:t>
+        <w:t>Scanned Copy of Internship certificate</w:t>
       </w:r>
     </w:p>
     <w:p>
@@ -769,22 +792,31 @@
           <w:numId w:val="0"/>
         </w:numPr>
         <w:spacing w:lineRule="auto" w:line="319" w:beforeAutospacing="1" w:afterAutospacing="1"/>
+        <w:ind w:left="0" w:hanging="0"/>
         <w:jc w:val="center"/>
         <w:outlineLvl w:val="0"/>
         <w:rPr>
           <w:rFonts w:ascii="Times New Roman" w:hAnsi="Times New Roman" w:eastAsia="Times New Roman" w:cs="Times New Roman"/>
+          <w:b/>
+          <w:b/>
+          <w:bCs/>
           <w:color w:val="000000"/>
           <w:sz w:val="48"/>
           <w:szCs w:val="48"/>
+          <w:u w:val="single"/>
         </w:rPr>
       </w:pPr>
       <w:r>
         <w:rPr>
           <w:rFonts w:eastAsia="Times New Roman" w:cs="Times New Roman" w:ascii="Times New Roman" w:hAnsi="Times New Roman"/>
+          <w:b/>
+          <w:bCs/>
           <w:color w:val="000000"/>
           <w:sz w:val="48"/>
           <w:szCs w:val="48"/>
-        </w:rPr>
+          <w:u w:val="single"/>
+        </w:rPr>
+        <w:t xml:space="preserve">Dedication </w:t>
       </w:r>
     </w:p>
     <w:p>
@@ -795,15 +827,12 @@
           <w:numId w:val="0"/>
         </w:numPr>
         <w:spacing w:lineRule="auto" w:line="319" w:beforeAutospacing="1" w:afterAutospacing="1"/>
+        <w:ind w:left="0" w:hanging="0"/>
         <w:jc w:val="center"/>
         <w:outlineLvl w:val="0"/>
         <w:rPr>
-          <w:rFonts w:ascii="Times New Roman" w:hAnsi="Times New Roman"/>
-        </w:rPr>
-      </w:pPr>
-      <w:r>
-        <w:rPr>
-          <w:rFonts w:eastAsia="Times New Roman" w:cs="Times New Roman" w:ascii="Times New Roman" w:hAnsi="Times New Roman"/>
+          <w:rFonts w:ascii="Times New Roman" w:hAnsi="Times New Roman" w:eastAsia="Times New Roman" w:cs="Times New Roman"/>
+          <w:b/>
           <w:b/>
           <w:bCs/>
           <w:color w:val="000000"/>
@@ -812,7 +841,9 @@
           <w:szCs w:val="48"/>
           <w:u w:val="single"/>
         </w:rPr>
-        <w:t xml:space="preserve">Executive Summary </w:t>
+      </w:pPr>
+      <w:r>
+        <w:rPr/>
       </w:r>
     </w:p>
     <w:p>
@@ -823,22 +854,25 @@
           <w:numId w:val="0"/>
         </w:numPr>
         <w:spacing w:lineRule="auto" w:line="319" w:beforeAutospacing="1" w:afterAutospacing="1"/>
+        <w:ind w:left="0" w:hanging="0"/>
         <w:jc w:val="center"/>
         <w:outlineLvl w:val="0"/>
         <w:rPr>
-          <w:rFonts w:ascii="Times New Roman" w:hAnsi="Times New Roman" w:eastAsia="Times New Roman" w:cs="Times New Roman"/>
-          <w:color w:val="000000"/>
+          <w:rFonts w:ascii="Times New Roman" w:hAnsi="Times New Roman"/>
+        </w:rPr>
+      </w:pPr>
+      <w:r>
+        <w:rPr>
+          <w:rFonts w:eastAsia="Times New Roman" w:cs="Times New Roman" w:ascii="Times New Roman" w:hAnsi="Times New Roman"/>
+          <w:b/>
+          <w:bCs/>
+          <w:color w:val="000000"/>
+          <w:kern w:val="2"/>
           <w:sz w:val="48"/>
           <w:szCs w:val="48"/>
-        </w:rPr>
-      </w:pPr>
-      <w:r>
-        <w:rPr>
-          <w:rFonts w:eastAsia="Times New Roman" w:cs="Times New Roman" w:ascii="Times New Roman" w:hAnsi="Times New Roman"/>
-          <w:color w:val="000000"/>
-          <w:sz w:val="48"/>
-          <w:szCs w:val="48"/>
-        </w:rPr>
+          <w:u w:val="single"/>
+        </w:rPr>
+        <w:t xml:space="preserve">Acknowledgment </w:t>
       </w:r>
     </w:p>
     <w:p>
@@ -849,6 +883,7 @@
           <w:numId w:val="0"/>
         </w:numPr>
         <w:spacing w:lineRule="auto" w:line="319" w:beforeAutospacing="1" w:afterAutospacing="1"/>
+        <w:ind w:left="0" w:hanging="0"/>
         <w:jc w:val="center"/>
         <w:outlineLvl w:val="0"/>
         <w:rPr>
@@ -856,14 +891,7 @@
         </w:rPr>
       </w:pPr>
       <w:r>
-        <w:rPr>
-          <w:rFonts w:eastAsia="Times New Roman" w:cs="Times New Roman" w:ascii="Times New Roman" w:hAnsi="Times New Roman"/>
-          <w:color w:val="C9211E"/>
-          <w:kern w:val="2"/>
-          <w:sz w:val="48"/>
-          <w:szCs w:val="48"/>
-        </w:rPr>
-        <w:t>(In three separate pages will be completed before draft final report)</w:t>
+        <w:rPr/>
       </w:r>
     </w:p>
     <w:p>
@@ -874,21 +902,25 @@
           <w:numId w:val="0"/>
         </w:numPr>
         <w:spacing w:lineRule="auto" w:line="319" w:beforeAutospacing="1" w:afterAutospacing="1"/>
+        <w:ind w:left="0" w:hanging="0"/>
+        <w:jc w:val="center"/>
         <w:outlineLvl w:val="0"/>
         <w:rPr>
-          <w:rFonts w:ascii="Times New Roman" w:hAnsi="Times New Roman" w:eastAsia="Times New Roman" w:cs="Times New Roman"/>
-          <w:color w:val="000000"/>
+          <w:rFonts w:ascii="Times New Roman" w:hAnsi="Times New Roman"/>
+        </w:rPr>
+      </w:pPr>
+      <w:r>
+        <w:rPr>
+          <w:rFonts w:eastAsia="Times New Roman" w:cs="Times New Roman" w:ascii="Times New Roman" w:hAnsi="Times New Roman"/>
+          <w:b/>
+          <w:bCs/>
+          <w:color w:val="000000"/>
+          <w:kern w:val="2"/>
           <w:sz w:val="48"/>
           <w:szCs w:val="48"/>
-        </w:rPr>
-      </w:pPr>
-      <w:r>
-        <w:rPr>
-          <w:rFonts w:eastAsia="Times New Roman" w:cs="Times New Roman" w:ascii="Times New Roman" w:hAnsi="Times New Roman"/>
-          <w:color w:val="000000"/>
-          <w:sz w:val="48"/>
-          <w:szCs w:val="48"/>
-        </w:rPr>
+          <w:u w:val="single"/>
+        </w:rPr>
+        <w:t xml:space="preserve">Executive Summary </w:t>
       </w:r>
     </w:p>
     <w:p>
@@ -899,9 +931,11 @@
           <w:numId w:val="0"/>
         </w:numPr>
         <w:spacing w:lineRule="auto" w:line="319" w:beforeAutospacing="1" w:afterAutospacing="1"/>
+        <w:ind w:left="0" w:hanging="0"/>
+        <w:jc w:val="center"/>
         <w:outlineLvl w:val="0"/>
         <w:rPr>
-          <w:rFonts w:ascii="Times New Roman" w:hAnsi="Times New Roman" w:eastAsia="Times New Roman"/>
+          <w:rFonts w:ascii="Times New Roman" w:hAnsi="Times New Roman" w:eastAsia="Times New Roman" w:cs="Times New Roman"/>
           <w:color w:val="000000"/>
           <w:sz w:val="48"/>
           <w:szCs w:val="48"/>
@@ -909,7 +943,7 @@
       </w:pPr>
       <w:r>
         <w:rPr>
-          <w:rFonts w:eastAsia="Times New Roman" w:ascii="Times New Roman" w:hAnsi="Times New Roman"/>
+          <w:rFonts w:eastAsia="Times New Roman" w:cs="Times New Roman" w:ascii="Times New Roman" w:hAnsi="Times New Roman"/>
           <w:color w:val="000000"/>
           <w:sz w:val="48"/>
           <w:szCs w:val="48"/>
@@ -924,21 +958,22 @@
           <w:numId w:val="0"/>
         </w:numPr>
         <w:spacing w:lineRule="auto" w:line="319" w:beforeAutospacing="1" w:afterAutospacing="1"/>
+        <w:ind w:left="0" w:hanging="0"/>
+        <w:jc w:val="center"/>
         <w:outlineLvl w:val="0"/>
         <w:rPr>
-          <w:rFonts w:ascii="Times New Roman" w:hAnsi="Times New Roman" w:eastAsia="Times New Roman"/>
-          <w:color w:val="000000"/>
+          <w:rFonts w:ascii="Times New Roman" w:hAnsi="Times New Roman"/>
+        </w:rPr>
+      </w:pPr>
+      <w:r>
+        <w:rPr>
+          <w:rFonts w:eastAsia="Times New Roman" w:cs="Times New Roman" w:ascii="Times New Roman" w:hAnsi="Times New Roman"/>
+          <w:color w:val="C9211E"/>
+          <w:kern w:val="2"/>
           <w:sz w:val="48"/>
           <w:szCs w:val="48"/>
         </w:rPr>
-      </w:pPr>
-      <w:r>
-        <w:rPr>
-          <w:rFonts w:eastAsia="Times New Roman" w:ascii="Times New Roman" w:hAnsi="Times New Roman"/>
-          <w:color w:val="000000"/>
-          <w:sz w:val="48"/>
-          <w:szCs w:val="48"/>
-        </w:rPr>
+        <w:t>(In three separate pages will be completed before draft final report)</w:t>
       </w:r>
     </w:p>
     <w:p>
@@ -949,9 +984,10 @@
           <w:numId w:val="0"/>
         </w:numPr>
         <w:spacing w:lineRule="auto" w:line="319" w:beforeAutospacing="1" w:afterAutospacing="1"/>
+        <w:ind w:left="0" w:hanging="0"/>
         <w:outlineLvl w:val="0"/>
         <w:rPr>
-          <w:rFonts w:ascii="Times New Roman" w:hAnsi="Times New Roman" w:eastAsia="Times New Roman"/>
+          <w:rFonts w:ascii="Times New Roman" w:hAnsi="Times New Roman" w:eastAsia="Times New Roman" w:cs="Times New Roman"/>
           <w:color w:val="000000"/>
           <w:sz w:val="48"/>
           <w:szCs w:val="48"/>
@@ -959,7 +995,7 @@
       </w:pPr>
       <w:r>
         <w:rPr>
-          <w:rFonts w:eastAsia="Times New Roman" w:ascii="Times New Roman" w:hAnsi="Times New Roman"/>
+          <w:rFonts w:eastAsia="Times New Roman" w:cs="Times New Roman" w:ascii="Times New Roman" w:hAnsi="Times New Roman"/>
           <w:color w:val="000000"/>
           <w:sz w:val="48"/>
           <w:szCs w:val="48"/>
@@ -974,6 +1010,52 @@
           <w:numId w:val="0"/>
         </w:numPr>
         <w:spacing w:lineRule="auto" w:line="319" w:beforeAutospacing="1" w:afterAutospacing="1"/>
+        <w:ind w:left="0" w:hanging="0"/>
+        <w:outlineLvl w:val="0"/>
+        <w:rPr>
+          <w:rFonts w:ascii="Times New Roman" w:hAnsi="Times New Roman" w:eastAsia="Times New Roman"/>
+          <w:color w:val="000000"/>
+          <w:sz w:val="48"/>
+          <w:szCs w:val="48"/>
+        </w:rPr>
+      </w:pPr>
+      <w:r>
+        <w:rPr>
+          <w:rFonts w:eastAsia="Times New Roman" w:ascii="Times New Roman" w:hAnsi="Times New Roman"/>
+          <w:color w:val="000000"/>
+          <w:sz w:val="48"/>
+          <w:szCs w:val="48"/>
+        </w:rPr>
+      </w:r>
+    </w:p>
+    <w:p>
+      <w:pPr>
+        <w:pStyle w:val="Normal"/>
+        <w:numPr>
+          <w:ilvl w:val="0"/>
+          <w:numId w:val="0"/>
+        </w:numPr>
+        <w:spacing w:lineRule="auto" w:line="319" w:beforeAutospacing="1" w:afterAutospacing="1"/>
+        <w:ind w:left="0" w:hanging="0"/>
+        <w:jc w:val="center"/>
+        <w:outlineLvl w:val="0"/>
+        <w:rPr>
+          <w:rFonts w:ascii="Times New Roman" w:hAnsi="Times New Roman"/>
+        </w:rPr>
+      </w:pPr>
+      <w:r>
+        <w:rPr/>
+      </w:r>
+    </w:p>
+    <w:p>
+      <w:pPr>
+        <w:pStyle w:val="Normal"/>
+        <w:numPr>
+          <w:ilvl w:val="0"/>
+          <w:numId w:val="0"/>
+        </w:numPr>
+        <w:spacing w:lineRule="auto" w:line="319" w:beforeAutospacing="1" w:afterAutospacing="1"/>
+        <w:ind w:left="0" w:hanging="0"/>
         <w:jc w:val="center"/>
         <w:outlineLvl w:val="0"/>
         <w:rPr>
@@ -1010,8 +1092,8 @@
       </w:tblPr>
       <w:tblGrid>
         <w:gridCol w:w="3452"/>
-        <w:gridCol w:w="3445"/>
-        <w:gridCol w:w="3363"/>
+        <w:gridCol w:w="3444"/>
+        <w:gridCol w:w="3364"/>
       </w:tblGrid>
       <w:tr>
         <w:trPr/>
@@ -1059,7 +1141,7 @@
         </w:tc>
         <w:tc>
           <w:tcPr>
-            <w:tcW w:w="3445" w:type="dxa"/>
+            <w:tcW w:w="3444" w:type="dxa"/>
             <w:tcBorders>
               <w:top w:val="single" w:sz="2" w:space="0" w:color="000000"/>
               <w:left w:val="single" w:sz="2" w:space="0" w:color="000000"/>
@@ -1101,7 +1183,7 @@
         </w:tc>
         <w:tc>
           <w:tcPr>
-            <w:tcW w:w="3363" w:type="dxa"/>
+            <w:tcW w:w="3364" w:type="dxa"/>
             <w:tcBorders>
               <w:top w:val="single" w:sz="2" w:space="0" w:color="000000"/>
               <w:left w:val="single" w:sz="2" w:space="0" w:color="000000"/>
@@ -1175,7 +1257,7 @@
         </w:tc>
         <w:tc>
           <w:tcPr>
-            <w:tcW w:w="3445" w:type="dxa"/>
+            <w:tcW w:w="3444" w:type="dxa"/>
             <w:tcBorders>
               <w:left w:val="single" w:sz="2" w:space="0" w:color="000000"/>
               <w:bottom w:val="single" w:sz="2" w:space="0" w:color="000000"/>
@@ -1203,7 +1285,7 @@
         </w:tc>
         <w:tc>
           <w:tcPr>
-            <w:tcW w:w="3363" w:type="dxa"/>
+            <w:tcW w:w="3364" w:type="dxa"/>
             <w:tcBorders>
               <w:left w:val="single" w:sz="2" w:space="0" w:color="000000"/>
               <w:bottom w:val="single" w:sz="2" w:space="0" w:color="000000"/>
@@ -1258,7 +1340,7 @@
         </w:tc>
         <w:tc>
           <w:tcPr>
-            <w:tcW w:w="3445" w:type="dxa"/>
+            <w:tcW w:w="3444" w:type="dxa"/>
             <w:tcBorders>
               <w:left w:val="single" w:sz="2" w:space="0" w:color="000000"/>
               <w:bottom w:val="single" w:sz="2" w:space="0" w:color="000000"/>
@@ -1283,7 +1365,7 @@
         </w:tc>
         <w:tc>
           <w:tcPr>
-            <w:tcW w:w="3363" w:type="dxa"/>
+            <w:tcW w:w="3364" w:type="dxa"/>
             <w:tcBorders>
               <w:left w:val="single" w:sz="2" w:space="0" w:color="000000"/>
               <w:bottom w:val="single" w:sz="2" w:space="0" w:color="000000"/>
@@ -1335,7 +1417,7 @@
         </w:tc>
         <w:tc>
           <w:tcPr>
-            <w:tcW w:w="3445" w:type="dxa"/>
+            <w:tcW w:w="3444" w:type="dxa"/>
             <w:tcBorders>
               <w:left w:val="single" w:sz="2" w:space="0" w:color="000000"/>
               <w:bottom w:val="single" w:sz="2" w:space="0" w:color="000000"/>
@@ -1360,7 +1442,7 @@
         </w:tc>
         <w:tc>
           <w:tcPr>
-            <w:tcW w:w="3363" w:type="dxa"/>
+            <w:tcW w:w="3364" w:type="dxa"/>
             <w:tcBorders>
               <w:left w:val="single" w:sz="2" w:space="0" w:color="000000"/>
               <w:bottom w:val="single" w:sz="2" w:space="0" w:color="000000"/>
@@ -1412,7 +1494,7 @@
         </w:tc>
         <w:tc>
           <w:tcPr>
-            <w:tcW w:w="3445" w:type="dxa"/>
+            <w:tcW w:w="3444" w:type="dxa"/>
             <w:tcBorders>
               <w:left w:val="single" w:sz="2" w:space="0" w:color="000000"/>
               <w:bottom w:val="single" w:sz="2" w:space="0" w:color="000000"/>
@@ -1437,7 +1519,7 @@
         </w:tc>
         <w:tc>
           <w:tcPr>
-            <w:tcW w:w="3363" w:type="dxa"/>
+            <w:tcW w:w="3364" w:type="dxa"/>
             <w:tcBorders>
               <w:left w:val="single" w:sz="2" w:space="0" w:color="000000"/>
               <w:bottom w:val="single" w:sz="2" w:space="0" w:color="000000"/>
@@ -1489,7 +1571,7 @@
         </w:tc>
         <w:tc>
           <w:tcPr>
-            <w:tcW w:w="3445" w:type="dxa"/>
+            <w:tcW w:w="3444" w:type="dxa"/>
             <w:tcBorders>
               <w:left w:val="single" w:sz="2" w:space="0" w:color="000000"/>
               <w:bottom w:val="single" w:sz="2" w:space="0" w:color="000000"/>
@@ -1514,7 +1596,7 @@
         </w:tc>
         <w:tc>
           <w:tcPr>
-            <w:tcW w:w="3363" w:type="dxa"/>
+            <w:tcW w:w="3364" w:type="dxa"/>
             <w:tcBorders>
               <w:left w:val="single" w:sz="2" w:space="0" w:color="000000"/>
               <w:bottom w:val="single" w:sz="2" w:space="0" w:color="000000"/>
@@ -1566,7 +1648,7 @@
         </w:tc>
         <w:tc>
           <w:tcPr>
-            <w:tcW w:w="3445" w:type="dxa"/>
+            <w:tcW w:w="3444" w:type="dxa"/>
             <w:tcBorders>
               <w:left w:val="single" w:sz="2" w:space="0" w:color="000000"/>
               <w:bottom w:val="single" w:sz="2" w:space="0" w:color="000000"/>
@@ -1591,7 +1673,7 @@
         </w:tc>
         <w:tc>
           <w:tcPr>
-            <w:tcW w:w="3363" w:type="dxa"/>
+            <w:tcW w:w="3364" w:type="dxa"/>
             <w:tcBorders>
               <w:left w:val="single" w:sz="2" w:space="0" w:color="000000"/>
               <w:bottom w:val="single" w:sz="2" w:space="0" w:color="000000"/>
@@ -1643,7 +1725,7 @@
         </w:tc>
         <w:tc>
           <w:tcPr>
-            <w:tcW w:w="3445" w:type="dxa"/>
+            <w:tcW w:w="3444" w:type="dxa"/>
             <w:tcBorders>
               <w:left w:val="single" w:sz="2" w:space="0" w:color="000000"/>
               <w:bottom w:val="single" w:sz="2" w:space="0" w:color="000000"/>
@@ -1667,7 +1749,7 @@
         </w:tc>
         <w:tc>
           <w:tcPr>
-            <w:tcW w:w="3363" w:type="dxa"/>
+            <w:tcW w:w="3364" w:type="dxa"/>
             <w:tcBorders>
               <w:left w:val="single" w:sz="2" w:space="0" w:color="000000"/>
               <w:bottom w:val="single" w:sz="2" w:space="0" w:color="000000"/>
@@ -1723,7 +1805,7 @@
         </w:tc>
         <w:tc>
           <w:tcPr>
-            <w:tcW w:w="3445" w:type="dxa"/>
+            <w:tcW w:w="3444" w:type="dxa"/>
             <w:tcBorders>
               <w:left w:val="single" w:sz="2" w:space="0" w:color="000000"/>
               <w:bottom w:val="single" w:sz="2" w:space="0" w:color="000000"/>
@@ -1751,7 +1833,7 @@
         </w:tc>
         <w:tc>
           <w:tcPr>
-            <w:tcW w:w="3363" w:type="dxa"/>
+            <w:tcW w:w="3364" w:type="dxa"/>
             <w:tcBorders>
               <w:left w:val="single" w:sz="2" w:space="0" w:color="000000"/>
               <w:bottom w:val="single" w:sz="2" w:space="0" w:color="000000"/>
@@ -1806,7 +1888,7 @@
         </w:tc>
         <w:tc>
           <w:tcPr>
-            <w:tcW w:w="3445" w:type="dxa"/>
+            <w:tcW w:w="3444" w:type="dxa"/>
             <w:tcBorders>
               <w:left w:val="single" w:sz="2" w:space="0" w:color="000000"/>
               <w:bottom w:val="single" w:sz="2" w:space="0" w:color="000000"/>
@@ -1825,13 +1907,19 @@
               <w:rPr>
                 <w:rFonts w:ascii="Times New Roman" w:hAnsi="Times New Roman"/>
               </w:rPr>
-              <w:t>History of DWASA</w:t>
-            </w:r>
-          </w:p>
-        </w:tc>
-        <w:tc>
-          <w:tcPr>
-            <w:tcW w:w="3363" w:type="dxa"/>
+              <w:t xml:space="preserve">Brief </w:t>
+            </w:r>
+            <w:r>
+              <w:rPr>
+                <w:rFonts w:ascii="Times New Roman" w:hAnsi="Times New Roman"/>
+              </w:rPr>
+              <w:t>History of  DWASA</w:t>
+            </w:r>
+          </w:p>
+        </w:tc>
+        <w:tc>
+          <w:tcPr>
+            <w:tcW w:w="3364" w:type="dxa"/>
             <w:tcBorders>
               <w:left w:val="single" w:sz="2" w:space="0" w:color="000000"/>
               <w:bottom w:val="single" w:sz="2" w:space="0" w:color="000000"/>
@@ -1883,7 +1971,7 @@
         </w:tc>
         <w:tc>
           <w:tcPr>
-            <w:tcW w:w="3445" w:type="dxa"/>
+            <w:tcW w:w="3444" w:type="dxa"/>
             <w:tcBorders>
               <w:left w:val="single" w:sz="2" w:space="0" w:color="000000"/>
               <w:bottom w:val="single" w:sz="2" w:space="0" w:color="000000"/>
@@ -1902,13 +1990,19 @@
               <w:rPr>
                 <w:rFonts w:ascii="Times New Roman" w:hAnsi="Times New Roman"/>
               </w:rPr>
-              <w:t>Organizational Profile</w:t>
-            </w:r>
-          </w:p>
-        </w:tc>
-        <w:tc>
-          <w:tcPr>
-            <w:tcW w:w="3363" w:type="dxa"/>
+              <w:t xml:space="preserve">Organizational Profile/ </w:t>
+            </w:r>
+            <w:r>
+              <w:rPr>
+                <w:rFonts w:ascii="Times New Roman" w:hAnsi="Times New Roman"/>
+              </w:rPr>
+              <w:t>Structure of DWASA</w:t>
+            </w:r>
+          </w:p>
+        </w:tc>
+        <w:tc>
+          <w:tcPr>
+            <w:tcW w:w="3364" w:type="dxa"/>
             <w:tcBorders>
               <w:left w:val="single" w:sz="2" w:space="0" w:color="000000"/>
               <w:bottom w:val="single" w:sz="2" w:space="0" w:color="000000"/>
@@ -1960,7 +2054,7 @@
         </w:tc>
         <w:tc>
           <w:tcPr>
-            <w:tcW w:w="3445" w:type="dxa"/>
+            <w:tcW w:w="3444" w:type="dxa"/>
             <w:tcBorders>
               <w:left w:val="single" w:sz="2" w:space="0" w:color="000000"/>
               <w:bottom w:val="single" w:sz="2" w:space="0" w:color="000000"/>
@@ -1979,13 +2073,19 @@
               <w:rPr>
                 <w:rFonts w:ascii="Times New Roman" w:hAnsi="Times New Roman"/>
               </w:rPr>
-              <w:t>Purpose/ Citizen Charter</w:t>
-            </w:r>
-          </w:p>
-        </w:tc>
-        <w:tc>
-          <w:tcPr>
-            <w:tcW w:w="3363" w:type="dxa"/>
+              <w:t xml:space="preserve">Purpose/ Citizen Charter </w:t>
+            </w:r>
+            <w:r>
+              <w:rPr>
+                <w:rFonts w:ascii="Times New Roman" w:hAnsi="Times New Roman"/>
+              </w:rPr>
+              <w:t>of DWASA</w:t>
+            </w:r>
+          </w:p>
+        </w:tc>
+        <w:tc>
+          <w:tcPr>
+            <w:tcW w:w="3364" w:type="dxa"/>
             <w:tcBorders>
               <w:left w:val="single" w:sz="2" w:space="0" w:color="000000"/>
               <w:bottom w:val="single" w:sz="2" w:space="0" w:color="000000"/>
@@ -2037,7 +2137,7 @@
         </w:tc>
         <w:tc>
           <w:tcPr>
-            <w:tcW w:w="3445" w:type="dxa"/>
+            <w:tcW w:w="3444" w:type="dxa"/>
             <w:tcBorders>
               <w:left w:val="single" w:sz="2" w:space="0" w:color="000000"/>
               <w:bottom w:val="single" w:sz="2" w:space="0" w:color="000000"/>
@@ -2062,7 +2162,7 @@
         </w:tc>
         <w:tc>
           <w:tcPr>
-            <w:tcW w:w="3363" w:type="dxa"/>
+            <w:tcW w:w="3364" w:type="dxa"/>
             <w:tcBorders>
               <w:left w:val="single" w:sz="2" w:space="0" w:color="000000"/>
               <w:bottom w:val="single" w:sz="2" w:space="0" w:color="000000"/>
@@ -2114,7 +2214,7 @@
         </w:tc>
         <w:tc>
           <w:tcPr>
-            <w:tcW w:w="3445" w:type="dxa"/>
+            <w:tcW w:w="3444" w:type="dxa"/>
             <w:tcBorders>
               <w:left w:val="single" w:sz="2" w:space="0" w:color="000000"/>
               <w:bottom w:val="single" w:sz="2" w:space="0" w:color="000000"/>
@@ -2133,13 +2233,19 @@
               <w:rPr>
                 <w:rFonts w:ascii="Times New Roman" w:hAnsi="Times New Roman"/>
               </w:rPr>
-              <w:t>Mission &amp; Vision</w:t>
-            </w:r>
-          </w:p>
-        </w:tc>
-        <w:tc>
-          <w:tcPr>
-            <w:tcW w:w="3363" w:type="dxa"/>
+              <w:t xml:space="preserve">Mission &amp; Vision </w:t>
+            </w:r>
+            <w:r>
+              <w:rPr>
+                <w:rFonts w:ascii="Times New Roman" w:hAnsi="Times New Roman"/>
+              </w:rPr>
+              <w:t>of DWASA</w:t>
+            </w:r>
+          </w:p>
+        </w:tc>
+        <w:tc>
+          <w:tcPr>
+            <w:tcW w:w="3364" w:type="dxa"/>
             <w:tcBorders>
               <w:left w:val="single" w:sz="2" w:space="0" w:color="000000"/>
               <w:bottom w:val="single" w:sz="2" w:space="0" w:color="000000"/>
@@ -2191,7 +2297,7 @@
         </w:tc>
         <w:tc>
           <w:tcPr>
-            <w:tcW w:w="3445" w:type="dxa"/>
+            <w:tcW w:w="3444" w:type="dxa"/>
             <w:tcBorders>
               <w:left w:val="single" w:sz="2" w:space="0" w:color="000000"/>
               <w:bottom w:val="single" w:sz="2" w:space="0" w:color="000000"/>
@@ -2216,7 +2322,7 @@
         </w:tc>
         <w:tc>
           <w:tcPr>
-            <w:tcW w:w="3363" w:type="dxa"/>
+            <w:tcW w:w="3364" w:type="dxa"/>
             <w:tcBorders>
               <w:left w:val="single" w:sz="2" w:space="0" w:color="000000"/>
               <w:bottom w:val="single" w:sz="2" w:space="0" w:color="000000"/>
@@ -2268,7 +2374,7 @@
         </w:tc>
         <w:tc>
           <w:tcPr>
-            <w:tcW w:w="3445" w:type="dxa"/>
+            <w:tcW w:w="3444" w:type="dxa"/>
             <w:tcBorders>
               <w:left w:val="single" w:sz="2" w:space="0" w:color="000000"/>
               <w:bottom w:val="single" w:sz="2" w:space="0" w:color="000000"/>
@@ -2293,7 +2399,7 @@
         </w:tc>
         <w:tc>
           <w:tcPr>
-            <w:tcW w:w="3363" w:type="dxa"/>
+            <w:tcW w:w="3364" w:type="dxa"/>
             <w:tcBorders>
               <w:left w:val="single" w:sz="2" w:space="0" w:color="000000"/>
               <w:bottom w:val="single" w:sz="2" w:space="0" w:color="000000"/>
@@ -2345,7 +2451,7 @@
         </w:tc>
         <w:tc>
           <w:tcPr>
-            <w:tcW w:w="3445" w:type="dxa"/>
+            <w:tcW w:w="3444" w:type="dxa"/>
             <w:tcBorders>
               <w:left w:val="single" w:sz="2" w:space="0" w:color="000000"/>
               <w:bottom w:val="single" w:sz="2" w:space="0" w:color="000000"/>
@@ -2369,7 +2475,7 @@
         </w:tc>
         <w:tc>
           <w:tcPr>
-            <w:tcW w:w="3363" w:type="dxa"/>
+            <w:tcW w:w="3364" w:type="dxa"/>
             <w:tcBorders>
               <w:left w:val="single" w:sz="2" w:space="0" w:color="000000"/>
               <w:bottom w:val="single" w:sz="2" w:space="0" w:color="000000"/>
@@ -2425,7 +2531,7 @@
         </w:tc>
         <w:tc>
           <w:tcPr>
-            <w:tcW w:w="3445" w:type="dxa"/>
+            <w:tcW w:w="3444" w:type="dxa"/>
             <w:tcBorders>
               <w:left w:val="single" w:sz="2" w:space="0" w:color="000000"/>
               <w:bottom w:val="single" w:sz="2" w:space="0" w:color="000000"/>
@@ -2453,7 +2559,7 @@
         </w:tc>
         <w:tc>
           <w:tcPr>
-            <w:tcW w:w="3363" w:type="dxa"/>
+            <w:tcW w:w="3364" w:type="dxa"/>
             <w:tcBorders>
               <w:left w:val="single" w:sz="2" w:space="0" w:color="000000"/>
               <w:bottom w:val="single" w:sz="2" w:space="0" w:color="000000"/>
@@ -2508,7 +2614,7 @@
         </w:tc>
         <w:tc>
           <w:tcPr>
-            <w:tcW w:w="3445" w:type="dxa"/>
+            <w:tcW w:w="3444" w:type="dxa"/>
             <w:tcBorders>
               <w:left w:val="single" w:sz="2" w:space="0" w:color="000000"/>
               <w:bottom w:val="single" w:sz="2" w:space="0" w:color="000000"/>
@@ -2533,7 +2639,7 @@
         </w:tc>
         <w:tc>
           <w:tcPr>
-            <w:tcW w:w="3363" w:type="dxa"/>
+            <w:tcW w:w="3364" w:type="dxa"/>
             <w:tcBorders>
               <w:left w:val="single" w:sz="2" w:space="0" w:color="000000"/>
               <w:bottom w:val="single" w:sz="2" w:space="0" w:color="000000"/>
@@ -2585,7 +2691,7 @@
         </w:tc>
         <w:tc>
           <w:tcPr>
-            <w:tcW w:w="3445" w:type="dxa"/>
+            <w:tcW w:w="3444" w:type="dxa"/>
             <w:tcBorders>
               <w:left w:val="single" w:sz="2" w:space="0" w:color="000000"/>
               <w:bottom w:val="single" w:sz="2" w:space="0" w:color="000000"/>
@@ -2610,7 +2716,7 @@
         </w:tc>
         <w:tc>
           <w:tcPr>
-            <w:tcW w:w="3363" w:type="dxa"/>
+            <w:tcW w:w="3364" w:type="dxa"/>
             <w:tcBorders>
               <w:left w:val="single" w:sz="2" w:space="0" w:color="000000"/>
               <w:bottom w:val="single" w:sz="2" w:space="0" w:color="000000"/>
@@ -2662,7 +2768,7 @@
         </w:tc>
         <w:tc>
           <w:tcPr>
-            <w:tcW w:w="3445" w:type="dxa"/>
+            <w:tcW w:w="3444" w:type="dxa"/>
             <w:tcBorders>
               <w:left w:val="single" w:sz="2" w:space="0" w:color="000000"/>
               <w:bottom w:val="single" w:sz="2" w:space="0" w:color="000000"/>
@@ -2687,7 +2793,7 @@
         </w:tc>
         <w:tc>
           <w:tcPr>
-            <w:tcW w:w="3363" w:type="dxa"/>
+            <w:tcW w:w="3364" w:type="dxa"/>
             <w:tcBorders>
               <w:left w:val="single" w:sz="2" w:space="0" w:color="000000"/>
               <w:bottom w:val="single" w:sz="2" w:space="0" w:color="000000"/>
@@ -2739,7 +2845,7 @@
         </w:tc>
         <w:tc>
           <w:tcPr>
-            <w:tcW w:w="3445" w:type="dxa"/>
+            <w:tcW w:w="3444" w:type="dxa"/>
             <w:tcBorders>
               <w:left w:val="single" w:sz="2" w:space="0" w:color="000000"/>
               <w:bottom w:val="single" w:sz="2" w:space="0" w:color="000000"/>
@@ -2764,7 +2870,7 @@
         </w:tc>
         <w:tc>
           <w:tcPr>
-            <w:tcW w:w="3363" w:type="dxa"/>
+            <w:tcW w:w="3364" w:type="dxa"/>
             <w:tcBorders>
               <w:left w:val="single" w:sz="2" w:space="0" w:color="000000"/>
               <w:bottom w:val="single" w:sz="2" w:space="0" w:color="000000"/>
@@ -2816,7 +2922,7 @@
         </w:tc>
         <w:tc>
           <w:tcPr>
-            <w:tcW w:w="3445" w:type="dxa"/>
+            <w:tcW w:w="3444" w:type="dxa"/>
             <w:tcBorders>
               <w:left w:val="single" w:sz="2" w:space="0" w:color="000000"/>
               <w:bottom w:val="single" w:sz="2" w:space="0" w:color="000000"/>
@@ -2840,7 +2946,7 @@
         </w:tc>
         <w:tc>
           <w:tcPr>
-            <w:tcW w:w="3363" w:type="dxa"/>
+            <w:tcW w:w="3364" w:type="dxa"/>
             <w:tcBorders>
               <w:left w:val="single" w:sz="2" w:space="0" w:color="000000"/>
               <w:bottom w:val="single" w:sz="2" w:space="0" w:color="000000"/>
@@ -2896,7 +3002,7 @@
         </w:tc>
         <w:tc>
           <w:tcPr>
-            <w:tcW w:w="3445" w:type="dxa"/>
+            <w:tcW w:w="3444" w:type="dxa"/>
             <w:tcBorders>
               <w:left w:val="single" w:sz="2" w:space="0" w:color="000000"/>
               <w:bottom w:val="single" w:sz="2" w:space="0" w:color="000000"/>
@@ -2924,7 +3030,7 @@
         </w:tc>
         <w:tc>
           <w:tcPr>
-            <w:tcW w:w="3363" w:type="dxa"/>
+            <w:tcW w:w="3364" w:type="dxa"/>
             <w:tcBorders>
               <w:left w:val="single" w:sz="2" w:space="0" w:color="000000"/>
               <w:bottom w:val="single" w:sz="2" w:space="0" w:color="000000"/>
@@ -2979,7 +3085,7 @@
         </w:tc>
         <w:tc>
           <w:tcPr>
-            <w:tcW w:w="3445" w:type="dxa"/>
+            <w:tcW w:w="3444" w:type="dxa"/>
             <w:tcBorders>
               <w:left w:val="single" w:sz="2" w:space="0" w:color="000000"/>
               <w:bottom w:val="single" w:sz="2" w:space="0" w:color="000000"/>
@@ -2994,6 +3100,7 @@
                 <w:numId w:val="0"/>
               </w:numPr>
               <w:spacing w:lineRule="auto" w:line="319" w:before="0" w:after="160"/>
+              <w:ind w:left="0" w:hanging="0"/>
               <w:outlineLvl w:val="0"/>
               <w:rPr>
                 <w:rFonts w:ascii="Times New Roman" w:hAnsi="Times New Roman"/>
@@ -3020,7 +3127,7 @@
         </w:tc>
         <w:tc>
           <w:tcPr>
-            <w:tcW w:w="3363" w:type="dxa"/>
+            <w:tcW w:w="3364" w:type="dxa"/>
             <w:tcBorders>
               <w:left w:val="single" w:sz="2" w:space="0" w:color="000000"/>
               <w:bottom w:val="single" w:sz="2" w:space="0" w:color="000000"/>
@@ -3072,7 +3179,7 @@
         </w:tc>
         <w:tc>
           <w:tcPr>
-            <w:tcW w:w="3445" w:type="dxa"/>
+            <w:tcW w:w="3444" w:type="dxa"/>
             <w:tcBorders>
               <w:left w:val="single" w:sz="2" w:space="0" w:color="000000"/>
               <w:bottom w:val="single" w:sz="2" w:space="0" w:color="000000"/>
@@ -3087,6 +3194,7 @@
                 <w:numId w:val="0"/>
               </w:numPr>
               <w:spacing w:lineRule="auto" w:line="319" w:before="0" w:after="160"/>
+              <w:ind w:left="0" w:hanging="0"/>
               <w:outlineLvl w:val="0"/>
               <w:rPr>
                 <w:rFonts w:ascii="Times New Roman" w:hAnsi="Times New Roman"/>
@@ -3113,7 +3221,7 @@
         </w:tc>
         <w:tc>
           <w:tcPr>
-            <w:tcW w:w="3363" w:type="dxa"/>
+            <w:tcW w:w="3364" w:type="dxa"/>
             <w:tcBorders>
               <w:left w:val="single" w:sz="2" w:space="0" w:color="000000"/>
               <w:bottom w:val="single" w:sz="2" w:space="0" w:color="000000"/>
@@ -3165,7 +3273,7 @@
         </w:tc>
         <w:tc>
           <w:tcPr>
-            <w:tcW w:w="3445" w:type="dxa"/>
+            <w:tcW w:w="3444" w:type="dxa"/>
             <w:tcBorders>
               <w:left w:val="single" w:sz="2" w:space="0" w:color="000000"/>
               <w:bottom w:val="single" w:sz="2" w:space="0" w:color="000000"/>
@@ -3180,6 +3288,7 @@
                 <w:numId w:val="0"/>
               </w:numPr>
               <w:spacing w:lineRule="auto" w:line="319" w:before="0" w:after="160"/>
+              <w:ind w:left="0" w:hanging="0"/>
               <w:outlineLvl w:val="0"/>
               <w:rPr>
                 <w:rFonts w:ascii="Times New Roman" w:hAnsi="Times New Roman"/>
@@ -3206,7 +3315,7 @@
         </w:tc>
         <w:tc>
           <w:tcPr>
-            <w:tcW w:w="3363" w:type="dxa"/>
+            <w:tcW w:w="3364" w:type="dxa"/>
             <w:tcBorders>
               <w:left w:val="single" w:sz="2" w:space="0" w:color="000000"/>
               <w:bottom w:val="single" w:sz="2" w:space="0" w:color="000000"/>
@@ -3258,7 +3367,7 @@
         </w:tc>
         <w:tc>
           <w:tcPr>
-            <w:tcW w:w="3445" w:type="dxa"/>
+            <w:tcW w:w="3444" w:type="dxa"/>
             <w:tcBorders>
               <w:left w:val="single" w:sz="2" w:space="0" w:color="000000"/>
               <w:bottom w:val="single" w:sz="2" w:space="0" w:color="000000"/>
@@ -3273,6 +3382,7 @@
                 <w:numId w:val="0"/>
               </w:numPr>
               <w:spacing w:lineRule="auto" w:line="319" w:before="0" w:after="160"/>
+              <w:ind w:left="0" w:hanging="0"/>
               <w:outlineLvl w:val="0"/>
               <w:rPr>
                 <w:rFonts w:ascii="Times New Roman" w:hAnsi="Times New Roman"/>
@@ -3309,7 +3419,7 @@
         </w:tc>
         <w:tc>
           <w:tcPr>
-            <w:tcW w:w="3363" w:type="dxa"/>
+            <w:tcW w:w="3364" w:type="dxa"/>
             <w:tcBorders>
               <w:left w:val="single" w:sz="2" w:space="0" w:color="000000"/>
               <w:bottom w:val="single" w:sz="2" w:space="0" w:color="000000"/>
@@ -3361,7 +3471,7 @@
         </w:tc>
         <w:tc>
           <w:tcPr>
-            <w:tcW w:w="3445" w:type="dxa"/>
+            <w:tcW w:w="3444" w:type="dxa"/>
             <w:tcBorders>
               <w:left w:val="single" w:sz="2" w:space="0" w:color="000000"/>
               <w:bottom w:val="single" w:sz="2" w:space="0" w:color="000000"/>
@@ -3376,6 +3486,7 @@
                 <w:numId w:val="0"/>
               </w:numPr>
               <w:spacing w:lineRule="auto" w:line="319" w:before="0" w:after="160"/>
+              <w:ind w:left="0" w:hanging="0"/>
               <w:outlineLvl w:val="0"/>
               <w:rPr>
                 <w:rFonts w:ascii="Times New Roman" w:hAnsi="Times New Roman"/>
@@ -3402,7 +3513,7 @@
         </w:tc>
         <w:tc>
           <w:tcPr>
-            <w:tcW w:w="3363" w:type="dxa"/>
+            <w:tcW w:w="3364" w:type="dxa"/>
             <w:tcBorders>
               <w:left w:val="single" w:sz="2" w:space="0" w:color="000000"/>
               <w:bottom w:val="single" w:sz="2" w:space="0" w:color="000000"/>
@@ -3454,7 +3565,7 @@
         </w:tc>
         <w:tc>
           <w:tcPr>
-            <w:tcW w:w="3445" w:type="dxa"/>
+            <w:tcW w:w="3444" w:type="dxa"/>
             <w:tcBorders>
               <w:left w:val="single" w:sz="2" w:space="0" w:color="000000"/>
               <w:bottom w:val="single" w:sz="2" w:space="0" w:color="000000"/>
@@ -3469,6 +3580,7 @@
                 <w:numId w:val="0"/>
               </w:numPr>
               <w:spacing w:lineRule="auto" w:line="319" w:before="0" w:after="160"/>
+              <w:ind w:left="0" w:hanging="0"/>
               <w:outlineLvl w:val="0"/>
               <w:rPr>
                 <w:rFonts w:ascii="Times New Roman" w:hAnsi="Times New Roman"/>
@@ -3495,7 +3607,7 @@
         </w:tc>
         <w:tc>
           <w:tcPr>
-            <w:tcW w:w="3363" w:type="dxa"/>
+            <w:tcW w:w="3364" w:type="dxa"/>
             <w:tcBorders>
               <w:left w:val="single" w:sz="2" w:space="0" w:color="000000"/>
               <w:bottom w:val="single" w:sz="2" w:space="0" w:color="000000"/>
@@ -3547,7 +3659,7 @@
         </w:tc>
         <w:tc>
           <w:tcPr>
-            <w:tcW w:w="3445" w:type="dxa"/>
+            <w:tcW w:w="3444" w:type="dxa"/>
             <w:tcBorders>
               <w:left w:val="single" w:sz="2" w:space="0" w:color="000000"/>
               <w:bottom w:val="single" w:sz="2" w:space="0" w:color="000000"/>
@@ -3562,6 +3674,7 @@
                 <w:numId w:val="0"/>
               </w:numPr>
               <w:spacing w:lineRule="auto" w:line="319" w:before="0" w:after="160"/>
+              <w:ind w:left="0" w:hanging="0"/>
               <w:outlineLvl w:val="0"/>
               <w:rPr>
                 <w:rFonts w:ascii="Times New Roman" w:hAnsi="Times New Roman"/>
@@ -3588,7 +3701,7 @@
         </w:tc>
         <w:tc>
           <w:tcPr>
-            <w:tcW w:w="3363" w:type="dxa"/>
+            <w:tcW w:w="3364" w:type="dxa"/>
             <w:tcBorders>
               <w:left w:val="single" w:sz="2" w:space="0" w:color="000000"/>
               <w:bottom w:val="single" w:sz="2" w:space="0" w:color="000000"/>
@@ -3640,7 +3753,7 @@
         </w:tc>
         <w:tc>
           <w:tcPr>
-            <w:tcW w:w="3445" w:type="dxa"/>
+            <w:tcW w:w="3444" w:type="dxa"/>
             <w:tcBorders>
               <w:left w:val="single" w:sz="2" w:space="0" w:color="000000"/>
               <w:bottom w:val="single" w:sz="2" w:space="0" w:color="000000"/>
@@ -3655,6 +3768,7 @@
                 <w:numId w:val="0"/>
               </w:numPr>
               <w:spacing w:lineRule="auto" w:line="319" w:before="0" w:after="160"/>
+              <w:ind w:left="0" w:hanging="0"/>
               <w:outlineLvl w:val="0"/>
               <w:rPr>
                 <w:rFonts w:ascii="Times New Roman" w:hAnsi="Times New Roman"/>
@@ -3681,7 +3795,7 @@
         </w:tc>
         <w:tc>
           <w:tcPr>
-            <w:tcW w:w="3363" w:type="dxa"/>
+            <w:tcW w:w="3364" w:type="dxa"/>
             <w:tcBorders>
               <w:left w:val="single" w:sz="2" w:space="0" w:color="000000"/>
               <w:bottom w:val="single" w:sz="2" w:space="0" w:color="000000"/>
@@ -3733,7 +3847,7 @@
         </w:tc>
         <w:tc>
           <w:tcPr>
-            <w:tcW w:w="3445" w:type="dxa"/>
+            <w:tcW w:w="3444" w:type="dxa"/>
             <w:tcBorders>
               <w:left w:val="single" w:sz="2" w:space="0" w:color="000000"/>
               <w:bottom w:val="single" w:sz="2" w:space="0" w:color="000000"/>
@@ -3748,6 +3862,7 @@
                 <w:numId w:val="0"/>
               </w:numPr>
               <w:spacing w:lineRule="auto" w:line="319" w:before="0" w:after="160"/>
+              <w:ind w:left="0" w:hanging="0"/>
               <w:outlineLvl w:val="0"/>
               <w:rPr>
                 <w:rFonts w:ascii="Times New Roman" w:hAnsi="Times New Roman"/>
@@ -3774,7 +3889,7 @@
         </w:tc>
         <w:tc>
           <w:tcPr>
-            <w:tcW w:w="3363" w:type="dxa"/>
+            <w:tcW w:w="3364" w:type="dxa"/>
             <w:tcBorders>
               <w:left w:val="single" w:sz="2" w:space="0" w:color="000000"/>
               <w:bottom w:val="single" w:sz="2" w:space="0" w:color="000000"/>
@@ -3826,7 +3941,7 @@
         </w:tc>
         <w:tc>
           <w:tcPr>
-            <w:tcW w:w="3445" w:type="dxa"/>
+            <w:tcW w:w="3444" w:type="dxa"/>
             <w:tcBorders>
               <w:left w:val="single" w:sz="2" w:space="0" w:color="000000"/>
               <w:bottom w:val="single" w:sz="2" w:space="0" w:color="000000"/>
@@ -3841,6 +3956,7 @@
                 <w:numId w:val="0"/>
               </w:numPr>
               <w:spacing w:lineRule="auto" w:line="319" w:before="0" w:after="160"/>
+              <w:ind w:left="0" w:hanging="0"/>
               <w:outlineLvl w:val="0"/>
               <w:rPr>
                 <w:rFonts w:ascii="Times New Roman" w:hAnsi="Times New Roman"/>
@@ -3867,7 +3983,7 @@
         </w:tc>
         <w:tc>
           <w:tcPr>
-            <w:tcW w:w="3363" w:type="dxa"/>
+            <w:tcW w:w="3364" w:type="dxa"/>
             <w:tcBorders>
               <w:left w:val="single" w:sz="2" w:space="0" w:color="000000"/>
               <w:bottom w:val="single" w:sz="2" w:space="0" w:color="000000"/>
@@ -3919,7 +4035,7 @@
         </w:tc>
         <w:tc>
           <w:tcPr>
-            <w:tcW w:w="3445" w:type="dxa"/>
+            <w:tcW w:w="3444" w:type="dxa"/>
             <w:tcBorders>
               <w:left w:val="single" w:sz="2" w:space="0" w:color="000000"/>
               <w:bottom w:val="single" w:sz="2" w:space="0" w:color="000000"/>
@@ -3943,7 +4059,7 @@
         </w:tc>
         <w:tc>
           <w:tcPr>
-            <w:tcW w:w="3363" w:type="dxa"/>
+            <w:tcW w:w="3364" w:type="dxa"/>
             <w:tcBorders>
               <w:left w:val="single" w:sz="2" w:space="0" w:color="000000"/>
               <w:bottom w:val="single" w:sz="2" w:space="0" w:color="000000"/>
@@ -4001,7 +4117,7 @@
         </w:tc>
         <w:tc>
           <w:tcPr>
-            <w:tcW w:w="3445" w:type="dxa"/>
+            <w:tcW w:w="3444" w:type="dxa"/>
             <w:tcBorders>
               <w:left w:val="single" w:sz="2" w:space="0" w:color="000000"/>
               <w:bottom w:val="single" w:sz="2" w:space="0" w:color="000000"/>
@@ -4029,7 +4145,7 @@
         </w:tc>
         <w:tc>
           <w:tcPr>
-            <w:tcW w:w="3363" w:type="dxa"/>
+            <w:tcW w:w="3364" w:type="dxa"/>
             <w:tcBorders>
               <w:left w:val="single" w:sz="2" w:space="0" w:color="000000"/>
               <w:bottom w:val="single" w:sz="2" w:space="0" w:color="000000"/>
@@ -4084,7 +4200,7 @@
         </w:tc>
         <w:tc>
           <w:tcPr>
-            <w:tcW w:w="3445" w:type="dxa"/>
+            <w:tcW w:w="3444" w:type="dxa"/>
             <w:tcBorders>
               <w:left w:val="single" w:sz="2" w:space="0" w:color="000000"/>
               <w:bottom w:val="single" w:sz="2" w:space="0" w:color="000000"/>
@@ -4111,7 +4227,7 @@
         </w:tc>
         <w:tc>
           <w:tcPr>
-            <w:tcW w:w="3363" w:type="dxa"/>
+            <w:tcW w:w="3364" w:type="dxa"/>
             <w:tcBorders>
               <w:left w:val="single" w:sz="2" w:space="0" w:color="000000"/>
               <w:bottom w:val="single" w:sz="2" w:space="0" w:color="000000"/>
@@ -4163,7 +4279,7 @@
         </w:tc>
         <w:tc>
           <w:tcPr>
-            <w:tcW w:w="3445" w:type="dxa"/>
+            <w:tcW w:w="3444" w:type="dxa"/>
             <w:tcBorders>
               <w:left w:val="single" w:sz="2" w:space="0" w:color="000000"/>
               <w:bottom w:val="single" w:sz="2" w:space="0" w:color="000000"/>
@@ -4190,7 +4306,7 @@
         </w:tc>
         <w:tc>
           <w:tcPr>
-            <w:tcW w:w="3363" w:type="dxa"/>
+            <w:tcW w:w="3364" w:type="dxa"/>
             <w:tcBorders>
               <w:left w:val="single" w:sz="2" w:space="0" w:color="000000"/>
               <w:bottom w:val="single" w:sz="2" w:space="0" w:color="000000"/>
@@ -4242,7 +4358,7 @@
         </w:tc>
         <w:tc>
           <w:tcPr>
-            <w:tcW w:w="3445" w:type="dxa"/>
+            <w:tcW w:w="3444" w:type="dxa"/>
             <w:tcBorders>
               <w:left w:val="single" w:sz="2" w:space="0" w:color="000000"/>
               <w:bottom w:val="single" w:sz="2" w:space="0" w:color="000000"/>
@@ -4270,7 +4386,7 @@
         </w:tc>
         <w:tc>
           <w:tcPr>
-            <w:tcW w:w="3363" w:type="dxa"/>
+            <w:tcW w:w="3364" w:type="dxa"/>
             <w:tcBorders>
               <w:left w:val="single" w:sz="2" w:space="0" w:color="000000"/>
               <w:bottom w:val="single" w:sz="2" w:space="0" w:color="000000"/>
@@ -4322,7 +4438,7 @@
         </w:tc>
         <w:tc>
           <w:tcPr>
-            <w:tcW w:w="3445" w:type="dxa"/>
+            <w:tcW w:w="3444" w:type="dxa"/>
             <w:tcBorders>
               <w:left w:val="single" w:sz="2" w:space="0" w:color="000000"/>
               <w:bottom w:val="single" w:sz="2" w:space="0" w:color="000000"/>
@@ -4349,7 +4465,7 @@
         </w:tc>
         <w:tc>
           <w:tcPr>
-            <w:tcW w:w="3363" w:type="dxa"/>
+            <w:tcW w:w="3364" w:type="dxa"/>
             <w:tcBorders>
               <w:left w:val="single" w:sz="2" w:space="0" w:color="000000"/>
               <w:bottom w:val="single" w:sz="2" w:space="0" w:color="000000"/>
@@ -4401,7 +4517,7 @@
         </w:tc>
         <w:tc>
           <w:tcPr>
-            <w:tcW w:w="3445" w:type="dxa"/>
+            <w:tcW w:w="3444" w:type="dxa"/>
             <w:tcBorders>
               <w:left w:val="single" w:sz="2" w:space="0" w:color="000000"/>
               <w:bottom w:val="single" w:sz="2" w:space="0" w:color="000000"/>
@@ -4425,7 +4541,7 @@
         </w:tc>
         <w:tc>
           <w:tcPr>
-            <w:tcW w:w="3363" w:type="dxa"/>
+            <w:tcW w:w="3364" w:type="dxa"/>
             <w:tcBorders>
               <w:left w:val="single" w:sz="2" w:space="0" w:color="000000"/>
               <w:bottom w:val="single" w:sz="2" w:space="0" w:color="000000"/>
@@ -4477,7 +4593,7 @@
         </w:tc>
         <w:tc>
           <w:tcPr>
-            <w:tcW w:w="3445" w:type="dxa"/>
+            <w:tcW w:w="3444" w:type="dxa"/>
             <w:tcBorders>
               <w:left w:val="single" w:sz="2" w:space="0" w:color="000000"/>
               <w:bottom w:val="single" w:sz="2" w:space="0" w:color="000000"/>
@@ -4501,7 +4617,7 @@
         </w:tc>
         <w:tc>
           <w:tcPr>
-            <w:tcW w:w="3363" w:type="dxa"/>
+            <w:tcW w:w="3364" w:type="dxa"/>
             <w:tcBorders>
               <w:left w:val="single" w:sz="2" w:space="0" w:color="000000"/>
               <w:bottom w:val="single" w:sz="2" w:space="0" w:color="000000"/>
@@ -4557,7 +4673,7 @@
         </w:tc>
         <w:tc>
           <w:tcPr>
-            <w:tcW w:w="3445" w:type="dxa"/>
+            <w:tcW w:w="3444" w:type="dxa"/>
             <w:tcBorders>
               <w:left w:val="single" w:sz="2" w:space="0" w:color="000000"/>
               <w:bottom w:val="single" w:sz="2" w:space="0" w:color="000000"/>
@@ -4585,7 +4701,7 @@
         </w:tc>
         <w:tc>
           <w:tcPr>
-            <w:tcW w:w="3363" w:type="dxa"/>
+            <w:tcW w:w="3364" w:type="dxa"/>
             <w:tcBorders>
               <w:left w:val="single" w:sz="2" w:space="0" w:color="000000"/>
               <w:bottom w:val="single" w:sz="2" w:space="0" w:color="000000"/>
@@ -4640,7 +4756,7 @@
         </w:tc>
         <w:tc>
           <w:tcPr>
-            <w:tcW w:w="3445" w:type="dxa"/>
+            <w:tcW w:w="3444" w:type="dxa"/>
             <w:tcBorders>
               <w:left w:val="single" w:sz="2" w:space="0" w:color="000000"/>
               <w:bottom w:val="single" w:sz="2" w:space="0" w:color="000000"/>
@@ -4664,7 +4780,7 @@
         </w:tc>
         <w:tc>
           <w:tcPr>
-            <w:tcW w:w="3363" w:type="dxa"/>
+            <w:tcW w:w="3364" w:type="dxa"/>
             <w:tcBorders>
               <w:left w:val="single" w:sz="2" w:space="0" w:color="000000"/>
               <w:bottom w:val="single" w:sz="2" w:space="0" w:color="000000"/>
@@ -4716,7 +4832,7 @@
         </w:tc>
         <w:tc>
           <w:tcPr>
-            <w:tcW w:w="3445" w:type="dxa"/>
+            <w:tcW w:w="3444" w:type="dxa"/>
             <w:tcBorders>
               <w:left w:val="single" w:sz="2" w:space="0" w:color="000000"/>
               <w:bottom w:val="single" w:sz="2" w:space="0" w:color="000000"/>
@@ -4740,7 +4856,7 @@
         </w:tc>
         <w:tc>
           <w:tcPr>
-            <w:tcW w:w="3363" w:type="dxa"/>
+            <w:tcW w:w="3364" w:type="dxa"/>
             <w:tcBorders>
               <w:left w:val="single" w:sz="2" w:space="0" w:color="000000"/>
               <w:bottom w:val="single" w:sz="2" w:space="0" w:color="000000"/>
@@ -4792,7 +4908,7 @@
         </w:tc>
         <w:tc>
           <w:tcPr>
-            <w:tcW w:w="3445" w:type="dxa"/>
+            <w:tcW w:w="3444" w:type="dxa"/>
             <w:tcBorders>
               <w:left w:val="single" w:sz="2" w:space="0" w:color="000000"/>
               <w:bottom w:val="single" w:sz="2" w:space="0" w:color="000000"/>
@@ -4811,12 +4927,13 @@
               <w:rPr>
                 <w:rFonts w:ascii="Times New Roman" w:hAnsi="Times New Roman"/>
               </w:rPr>
-            </w:r>
-          </w:p>
-        </w:tc>
-        <w:tc>
-          <w:tcPr>
-            <w:tcW w:w="3363" w:type="dxa"/>
+              <w:t>ERP Software</w:t>
+            </w:r>
+          </w:p>
+        </w:tc>
+        <w:tc>
+          <w:tcPr>
+            <w:tcW w:w="3364" w:type="dxa"/>
             <w:tcBorders>
               <w:left w:val="single" w:sz="2" w:space="0" w:color="000000"/>
               <w:bottom w:val="single" w:sz="2" w:space="0" w:color="000000"/>
@@ -4868,7 +4985,7 @@
         </w:tc>
         <w:tc>
           <w:tcPr>
-            <w:tcW w:w="3445" w:type="dxa"/>
+            <w:tcW w:w="3444" w:type="dxa"/>
             <w:tcBorders>
               <w:left w:val="single" w:sz="2" w:space="0" w:color="000000"/>
               <w:bottom w:val="single" w:sz="2" w:space="0" w:color="000000"/>
@@ -4887,12 +5004,13 @@
               <w:rPr>
                 <w:rFonts w:ascii="Times New Roman" w:hAnsi="Times New Roman"/>
               </w:rPr>
-            </w:r>
-          </w:p>
-        </w:tc>
-        <w:tc>
-          <w:tcPr>
-            <w:tcW w:w="3363" w:type="dxa"/>
+              <w:t>Performance data analysis</w:t>
+            </w:r>
+          </w:p>
+        </w:tc>
+        <w:tc>
+          <w:tcPr>
+            <w:tcW w:w="3364" w:type="dxa"/>
             <w:tcBorders>
               <w:left w:val="single" w:sz="2" w:space="0" w:color="000000"/>
               <w:bottom w:val="single" w:sz="2" w:space="0" w:color="000000"/>
@@ -4948,7 +5066,7 @@
         </w:tc>
         <w:tc>
           <w:tcPr>
-            <w:tcW w:w="3445" w:type="dxa"/>
+            <w:tcW w:w="3444" w:type="dxa"/>
             <w:tcBorders>
               <w:left w:val="single" w:sz="2" w:space="0" w:color="000000"/>
               <w:bottom w:val="single" w:sz="2" w:space="0" w:color="000000"/>
@@ -4976,7 +5094,7 @@
         </w:tc>
         <w:tc>
           <w:tcPr>
-            <w:tcW w:w="3363" w:type="dxa"/>
+            <w:tcW w:w="3364" w:type="dxa"/>
             <w:tcBorders>
               <w:left w:val="single" w:sz="2" w:space="0" w:color="000000"/>
               <w:bottom w:val="single" w:sz="2" w:space="0" w:color="000000"/>
@@ -5031,7 +5149,7 @@
         </w:tc>
         <w:tc>
           <w:tcPr>
-            <w:tcW w:w="3445" w:type="dxa"/>
+            <w:tcW w:w="3444" w:type="dxa"/>
             <w:tcBorders>
               <w:left w:val="single" w:sz="2" w:space="0" w:color="000000"/>
               <w:bottom w:val="single" w:sz="2" w:space="0" w:color="000000"/>
@@ -5055,7 +5173,7 @@
         </w:tc>
         <w:tc>
           <w:tcPr>
-            <w:tcW w:w="3363" w:type="dxa"/>
+            <w:tcW w:w="3364" w:type="dxa"/>
             <w:tcBorders>
               <w:left w:val="single" w:sz="2" w:space="0" w:color="000000"/>
               <w:bottom w:val="single" w:sz="2" w:space="0" w:color="000000"/>
@@ -5107,7 +5225,7 @@
         </w:tc>
         <w:tc>
           <w:tcPr>
-            <w:tcW w:w="3445" w:type="dxa"/>
+            <w:tcW w:w="3444" w:type="dxa"/>
             <w:tcBorders>
               <w:left w:val="single" w:sz="2" w:space="0" w:color="000000"/>
               <w:bottom w:val="single" w:sz="2" w:space="0" w:color="000000"/>
@@ -5131,7 +5249,7 @@
         </w:tc>
         <w:tc>
           <w:tcPr>
-            <w:tcW w:w="3363" w:type="dxa"/>
+            <w:tcW w:w="3364" w:type="dxa"/>
             <w:tcBorders>
               <w:left w:val="single" w:sz="2" w:space="0" w:color="000000"/>
               <w:bottom w:val="single" w:sz="2" w:space="0" w:color="000000"/>
@@ -5187,7 +5305,7 @@
         </w:tc>
         <w:tc>
           <w:tcPr>
-            <w:tcW w:w="3445" w:type="dxa"/>
+            <w:tcW w:w="3444" w:type="dxa"/>
             <w:tcBorders>
               <w:left w:val="single" w:sz="2" w:space="0" w:color="000000"/>
               <w:bottom w:val="single" w:sz="2" w:space="0" w:color="000000"/>
@@ -5215,7 +5333,7 @@
         </w:tc>
         <w:tc>
           <w:tcPr>
-            <w:tcW w:w="3363" w:type="dxa"/>
+            <w:tcW w:w="3364" w:type="dxa"/>
             <w:tcBorders>
               <w:left w:val="single" w:sz="2" w:space="0" w:color="000000"/>
               <w:bottom w:val="single" w:sz="2" w:space="0" w:color="000000"/>
@@ -5259,18 +5377,21 @@
               <w:spacing w:before="0" w:after="160"/>
               <w:rPr>
                 <w:rFonts w:ascii="Times New Roman" w:hAnsi="Times New Roman"/>
+                <w:b/>
+                <w:b/>
               </w:rPr>
             </w:pPr>
             <w:r>
               <w:rPr>
                 <w:rFonts w:ascii="Times New Roman" w:hAnsi="Times New Roman"/>
-              </w:rPr>
-            </w:r>
-          </w:p>
-        </w:tc>
-        <w:tc>
-          <w:tcPr>
-            <w:tcW w:w="3445" w:type="dxa"/>
+                <w:b/>
+              </w:rPr>
+            </w:r>
+          </w:p>
+        </w:tc>
+        <w:tc>
+          <w:tcPr>
+            <w:tcW w:w="3444" w:type="dxa"/>
             <w:tcBorders>
               <w:left w:val="single" w:sz="2" w:space="0" w:color="000000"/>
               <w:bottom w:val="single" w:sz="2" w:space="0" w:color="000000"/>
@@ -5283,19 +5404,32 @@
               <w:spacing w:before="0" w:after="160"/>
               <w:rPr>
                 <w:rFonts w:ascii="Times New Roman" w:hAnsi="Times New Roman"/>
+                <w:b w:val="false"/>
+                <w:b w:val="false"/>
+                <w:bCs w:val="false"/>
               </w:rPr>
             </w:pPr>
             <w:r>
               <w:rPr>
                 <w:rFonts w:ascii="Times New Roman" w:hAnsi="Times New Roman"/>
-              </w:rPr>
-              <w:t>8.1 Recommendations</w:t>
-            </w:r>
-          </w:p>
-        </w:tc>
-        <w:tc>
-          <w:tcPr>
-            <w:tcW w:w="3363" w:type="dxa"/>
+                <w:b w:val="false"/>
+                <w:bCs w:val="false"/>
+              </w:rPr>
+              <w:t xml:space="preserve">8.1 </w:t>
+            </w:r>
+            <w:r>
+              <w:rPr>
+                <w:rFonts w:ascii="Times New Roman" w:hAnsi="Times New Roman"/>
+                <w:b w:val="false"/>
+                <w:bCs w:val="false"/>
+              </w:rPr>
+              <w:t>SWOT analysis of Automation</w:t>
+            </w:r>
+          </w:p>
+        </w:tc>
+        <w:tc>
+          <w:tcPr>
+            <w:tcW w:w="3364" w:type="dxa"/>
             <w:tcBorders>
               <w:left w:val="single" w:sz="2" w:space="0" w:color="000000"/>
               <w:bottom w:val="single" w:sz="2" w:space="0" w:color="000000"/>
@@ -5309,11 +5443,14 @@
               <w:spacing w:before="0" w:after="160"/>
               <w:rPr>
                 <w:rFonts w:ascii="Times New Roman" w:hAnsi="Times New Roman"/>
+                <w:b/>
+                <w:b/>
               </w:rPr>
             </w:pPr>
             <w:r>
               <w:rPr>
                 <w:rFonts w:ascii="Times New Roman" w:hAnsi="Times New Roman"/>
+                <w:b/>
               </w:rPr>
             </w:r>
           </w:p>
@@ -5347,7 +5484,7 @@
         </w:tc>
         <w:tc>
           <w:tcPr>
-            <w:tcW w:w="3445" w:type="dxa"/>
+            <w:tcW w:w="3444" w:type="dxa"/>
             <w:tcBorders>
               <w:left w:val="single" w:sz="2" w:space="0" w:color="000000"/>
               <w:bottom w:val="single" w:sz="2" w:space="0" w:color="000000"/>
@@ -5366,13 +5503,13 @@
               <w:rPr>
                 <w:rFonts w:ascii="Times New Roman" w:hAnsi="Times New Roman"/>
               </w:rPr>
-              <w:t>8.2 Conclusion</w:t>
-            </w:r>
-          </w:p>
-        </w:tc>
-        <w:tc>
-          <w:tcPr>
-            <w:tcW w:w="3363" w:type="dxa"/>
+              <w:t>8.2  Recommendations</w:t>
+            </w:r>
+          </w:p>
+        </w:tc>
+        <w:tc>
+          <w:tcPr>
+            <w:tcW w:w="3364" w:type="dxa"/>
             <w:tcBorders>
               <w:left w:val="single" w:sz="2" w:space="0" w:color="000000"/>
               <w:bottom w:val="single" w:sz="2" w:space="0" w:color="000000"/>
@@ -5413,22 +5550,77 @@
               <w:spacing w:before="0" w:after="160"/>
               <w:rPr>
                 <w:rFonts w:ascii="Times New Roman" w:hAnsi="Times New Roman"/>
-                <w:b/>
-                <w:b/>
               </w:rPr>
             </w:pPr>
             <w:r>
               <w:rPr>
                 <w:rFonts w:ascii="Times New Roman" w:hAnsi="Times New Roman"/>
-                <w:b/>
-              </w:rPr>
-              <w:t>Chapter 09</w:t>
-            </w:r>
-          </w:p>
-        </w:tc>
-        <w:tc>
-          <w:tcPr>
-            <w:tcW w:w="3445" w:type="dxa"/>
+              </w:rPr>
+            </w:r>
+          </w:p>
+        </w:tc>
+        <w:tc>
+          <w:tcPr>
+            <w:tcW w:w="3444" w:type="dxa"/>
+            <w:tcBorders>
+              <w:left w:val="single" w:sz="2" w:space="0" w:color="000000"/>
+              <w:bottom w:val="single" w:sz="2" w:space="0" w:color="000000"/>
+            </w:tcBorders>
+          </w:tcPr>
+          <w:p>
+            <w:pPr>
+              <w:pStyle w:val="TableContents"/>
+              <w:widowControl w:val="false"/>
+              <w:spacing w:before="0" w:after="160"/>
+              <w:rPr>
+                <w:rFonts w:ascii="Times New Roman" w:hAnsi="Times New Roman"/>
+              </w:rPr>
+            </w:pPr>
+            <w:r>
+              <w:rPr>
+                <w:rFonts w:ascii="Times New Roman" w:hAnsi="Times New Roman"/>
+              </w:rPr>
+              <w:t xml:space="preserve">8.3 </w:t>
+            </w:r>
+            <w:r>
+              <w:rPr>
+                <w:rFonts w:ascii="Times New Roman" w:hAnsi="Times New Roman"/>
+              </w:rPr>
+              <w:t>Conclusion</w:t>
+            </w:r>
+          </w:p>
+        </w:tc>
+        <w:tc>
+          <w:tcPr>
+            <w:tcW w:w="3364" w:type="dxa"/>
+            <w:tcBorders>
+              <w:left w:val="single" w:sz="2" w:space="0" w:color="000000"/>
+              <w:bottom w:val="single" w:sz="2" w:space="0" w:color="000000"/>
+              <w:right w:val="single" w:sz="2" w:space="0" w:color="000000"/>
+            </w:tcBorders>
+          </w:tcPr>
+          <w:p>
+            <w:pPr>
+              <w:pStyle w:val="TableContents"/>
+              <w:widowControl w:val="false"/>
+              <w:spacing w:before="0" w:after="160"/>
+              <w:rPr>
+                <w:rFonts w:ascii="Times New Roman" w:hAnsi="Times New Roman"/>
+              </w:rPr>
+            </w:pPr>
+            <w:r>
+              <w:rPr>
+                <w:rFonts w:ascii="Times New Roman" w:hAnsi="Times New Roman"/>
+              </w:rPr>
+            </w:r>
+          </w:p>
+        </w:tc>
+      </w:tr>
+      <w:tr>
+        <w:trPr/>
+        <w:tc>
+          <w:tcPr>
+            <w:tcW w:w="3452" w:type="dxa"/>
             <w:tcBorders>
               <w:left w:val="single" w:sz="2" w:space="0" w:color="000000"/>
               <w:bottom w:val="single" w:sz="2" w:space="0" w:color="000000"/>
@@ -5450,13 +5642,41 @@
                 <w:rFonts w:ascii="Times New Roman" w:hAnsi="Times New Roman"/>
                 <w:b/>
               </w:rPr>
+              <w:t>Chapter 09</w:t>
+            </w:r>
+          </w:p>
+        </w:tc>
+        <w:tc>
+          <w:tcPr>
+            <w:tcW w:w="3444" w:type="dxa"/>
+            <w:tcBorders>
+              <w:left w:val="single" w:sz="2" w:space="0" w:color="000000"/>
+              <w:bottom w:val="single" w:sz="2" w:space="0" w:color="000000"/>
+            </w:tcBorders>
+          </w:tcPr>
+          <w:p>
+            <w:pPr>
+              <w:pStyle w:val="TableContents"/>
+              <w:widowControl w:val="false"/>
+              <w:spacing w:before="0" w:after="160"/>
+              <w:rPr>
+                <w:rFonts w:ascii="Times New Roman" w:hAnsi="Times New Roman"/>
+                <w:b/>
+                <w:b/>
+              </w:rPr>
+            </w:pPr>
+            <w:r>
+              <w:rPr>
+                <w:rFonts w:ascii="Times New Roman" w:hAnsi="Times New Roman"/>
+                <w:b/>
+              </w:rPr>
               <w:t>Appendix</w:t>
             </w:r>
           </w:p>
         </w:tc>
         <w:tc>
           <w:tcPr>
-            <w:tcW w:w="3363" w:type="dxa"/>
+            <w:tcW w:w="3364" w:type="dxa"/>
             <w:tcBorders>
               <w:left w:val="single" w:sz="2" w:space="0" w:color="000000"/>
               <w:bottom w:val="single" w:sz="2" w:space="0" w:color="000000"/>
@@ -5508,7 +5728,7 @@
         </w:tc>
         <w:tc>
           <w:tcPr>
-            <w:tcW w:w="3445" w:type="dxa"/>
+            <w:tcW w:w="3444" w:type="dxa"/>
             <w:tcBorders>
               <w:left w:val="single" w:sz="2" w:space="0" w:color="000000"/>
               <w:bottom w:val="single" w:sz="2" w:space="0" w:color="000000"/>
@@ -5533,7 +5753,7 @@
         </w:tc>
         <w:tc>
           <w:tcPr>
-            <w:tcW w:w="3363" w:type="dxa"/>
+            <w:tcW w:w="3364" w:type="dxa"/>
             <w:tcBorders>
               <w:left w:val="single" w:sz="2" w:space="0" w:color="000000"/>
               <w:bottom w:val="single" w:sz="2" w:space="0" w:color="000000"/>
@@ -5585,7 +5805,7 @@
         </w:tc>
         <w:tc>
           <w:tcPr>
-            <w:tcW w:w="3445" w:type="dxa"/>
+            <w:tcW w:w="3444" w:type="dxa"/>
             <w:tcBorders>
               <w:left w:val="single" w:sz="2" w:space="0" w:color="000000"/>
               <w:bottom w:val="single" w:sz="2" w:space="0" w:color="000000"/>
@@ -5610,7 +5830,7 @@
         </w:tc>
         <w:tc>
           <w:tcPr>
-            <w:tcW w:w="3363" w:type="dxa"/>
+            <w:tcW w:w="3364" w:type="dxa"/>
             <w:tcBorders>
               <w:left w:val="single" w:sz="2" w:space="0" w:color="000000"/>
               <w:bottom w:val="single" w:sz="2" w:space="0" w:color="000000"/>
@@ -5662,7 +5882,7 @@
         </w:tc>
         <w:tc>
           <w:tcPr>
-            <w:tcW w:w="3445" w:type="dxa"/>
+            <w:tcW w:w="3444" w:type="dxa"/>
             <w:tcBorders>
               <w:left w:val="single" w:sz="2" w:space="0" w:color="000000"/>
               <w:bottom w:val="single" w:sz="2" w:space="0" w:color="000000"/>
@@ -5687,7 +5907,7 @@
         </w:tc>
         <w:tc>
           <w:tcPr>
-            <w:tcW w:w="3363" w:type="dxa"/>
+            <w:tcW w:w="3364" w:type="dxa"/>
             <w:tcBorders>
               <w:left w:val="single" w:sz="2" w:space="0" w:color="000000"/>
               <w:bottom w:val="single" w:sz="2" w:space="0" w:color="000000"/>
@@ -5739,7 +5959,7 @@
         </w:tc>
         <w:tc>
           <w:tcPr>
-            <w:tcW w:w="3445" w:type="dxa"/>
+            <w:tcW w:w="3444" w:type="dxa"/>
             <w:tcBorders>
               <w:left w:val="single" w:sz="2" w:space="0" w:color="000000"/>
               <w:bottom w:val="single" w:sz="2" w:space="0" w:color="000000"/>
@@ -5764,7 +5984,7 @@
         </w:tc>
         <w:tc>
           <w:tcPr>
-            <w:tcW w:w="3363" w:type="dxa"/>
+            <w:tcW w:w="3364" w:type="dxa"/>
             <w:tcBorders>
               <w:left w:val="single" w:sz="2" w:space="0" w:color="000000"/>
               <w:bottom w:val="single" w:sz="2" w:space="0" w:color="000000"/>
@@ -5797,6 +6017,7 @@
           <w:numId w:val="0"/>
         </w:numPr>
         <w:spacing w:lineRule="auto" w:line="319" w:beforeAutospacing="1" w:afterAutospacing="1"/>
+        <w:ind w:left="0" w:hanging="0"/>
         <w:outlineLvl w:val="0"/>
         <w:rPr>
           <w:rFonts w:ascii="Times New Roman" w:hAnsi="Times New Roman" w:eastAsia="Times New Roman"/>
@@ -5822,6 +6043,7 @@
           <w:numId w:val="0"/>
         </w:numPr>
         <w:spacing w:lineRule="auto" w:line="319"/>
+        <w:ind w:left="0" w:hanging="0"/>
         <w:outlineLvl w:val="0"/>
         <w:rPr>
           <w:rFonts w:ascii="Times New Roman" w:hAnsi="Times New Roman" w:eastAsia="Times New Roman"/>
@@ -5847,6 +6069,7 @@
           <w:numId w:val="0"/>
         </w:numPr>
         <w:spacing w:lineRule="auto" w:line="319" w:beforeAutospacing="1" w:afterAutospacing="1"/>
+        <w:ind w:left="0" w:hanging="0"/>
         <w:outlineLvl w:val="0"/>
         <w:rPr>
           <w:rFonts w:ascii="Times New Roman" w:hAnsi="Times New Roman" w:eastAsia="Times New Roman"/>
@@ -5872,6 +6095,7 @@
           <w:numId w:val="0"/>
         </w:numPr>
         <w:spacing w:lineRule="auto" w:line="319" w:beforeAutospacing="1" w:afterAutospacing="1"/>
+        <w:ind w:left="0" w:hanging="0"/>
         <w:outlineLvl w:val="0"/>
         <w:rPr>
           <w:rFonts w:ascii="Times New Roman" w:hAnsi="Times New Roman" w:eastAsia="Times New Roman"/>
@@ -5897,6 +6121,7 @@
           <w:numId w:val="0"/>
         </w:numPr>
         <w:spacing w:lineRule="auto" w:line="319" w:beforeAutospacing="1" w:afterAutospacing="1"/>
+        <w:ind w:left="0" w:hanging="0"/>
         <w:outlineLvl w:val="0"/>
         <w:rPr>
           <w:rFonts w:ascii="Times New Roman" w:hAnsi="Times New Roman" w:eastAsia="Times New Roman"/>
@@ -5922,6 +6147,7 @@
           <w:numId w:val="0"/>
         </w:numPr>
         <w:spacing w:lineRule="auto" w:line="319" w:beforeAutospacing="1" w:afterAutospacing="1"/>
+        <w:ind w:left="0" w:hanging="0"/>
         <w:outlineLvl w:val="0"/>
         <w:rPr>
           <w:rFonts w:ascii="Times New Roman" w:hAnsi="Times New Roman" w:eastAsia="Times New Roman"/>
@@ -5947,6 +6173,7 @@
           <w:numId w:val="0"/>
         </w:numPr>
         <w:spacing w:lineRule="auto" w:line="319" w:beforeAutospacing="1" w:afterAutospacing="1"/>
+        <w:ind w:left="0" w:hanging="0"/>
         <w:outlineLvl w:val="0"/>
         <w:rPr>
           <w:rFonts w:ascii="Times New Roman" w:hAnsi="Times New Roman" w:eastAsia="Times New Roman"/>
@@ -5972,6 +6199,7 @@
           <w:numId w:val="0"/>
         </w:numPr>
         <w:spacing w:lineRule="auto" w:line="319" w:beforeAutospacing="1" w:afterAutospacing="1"/>
+        <w:ind w:left="0" w:hanging="0"/>
         <w:outlineLvl w:val="0"/>
         <w:rPr>
           <w:rFonts w:ascii="Times New Roman" w:hAnsi="Times New Roman" w:eastAsia="Times New Roman"/>
@@ -5997,6 +6225,7 @@
           <w:numId w:val="0"/>
         </w:numPr>
         <w:spacing w:lineRule="auto" w:line="319" w:beforeAutospacing="1" w:afterAutospacing="1"/>
+        <w:ind w:left="0" w:hanging="0"/>
         <w:outlineLvl w:val="0"/>
         <w:rPr>
           <w:rFonts w:ascii="Times New Roman" w:hAnsi="Times New Roman" w:eastAsia="Times New Roman"/>
@@ -6022,6 +6251,7 @@
           <w:numId w:val="0"/>
         </w:numPr>
         <w:spacing w:lineRule="auto" w:line="319" w:beforeAutospacing="1" w:afterAutospacing="1"/>
+        <w:ind w:left="0" w:hanging="0"/>
         <w:outlineLvl w:val="0"/>
         <w:rPr>
           <w:rFonts w:ascii="Times New Roman" w:hAnsi="Times New Roman" w:eastAsia="Times New Roman"/>
@@ -6047,6 +6277,7 @@
           <w:numId w:val="0"/>
         </w:numPr>
         <w:spacing w:lineRule="auto" w:line="319" w:beforeAutospacing="1" w:afterAutospacing="1"/>
+        <w:ind w:left="0" w:hanging="0"/>
         <w:jc w:val="center"/>
         <w:outlineLvl w:val="0"/>
         <w:rPr>
@@ -6124,6 +6355,7 @@
           <w:numId w:val="0"/>
         </w:numPr>
         <w:spacing w:lineRule="auto" w:line="319" w:beforeAutospacing="1" w:afterAutospacing="1"/>
+        <w:ind w:left="0" w:hanging="0"/>
         <w:outlineLvl w:val="0"/>
         <w:rPr>
           <w:rFonts w:ascii="Times New Roman" w:hAnsi="Times New Roman" w:eastAsia="Times New Roman"/>
@@ -6149,6 +6381,7 @@
           <w:numId w:val="0"/>
         </w:numPr>
         <w:spacing w:lineRule="auto" w:line="319" w:beforeAutospacing="1" w:afterAutospacing="1"/>
+        <w:ind w:left="0" w:hanging="0"/>
         <w:outlineLvl w:val="0"/>
         <w:rPr>
           <w:rFonts w:ascii="Times New Roman" w:hAnsi="Times New Roman" w:eastAsia="Times New Roman"/>
@@ -6174,6 +6407,7 @@
           <w:numId w:val="0"/>
         </w:numPr>
         <w:spacing w:lineRule="auto" w:line="319" w:beforeAutospacing="1" w:afterAutospacing="1"/>
+        <w:ind w:left="0" w:hanging="0"/>
         <w:jc w:val="center"/>
         <w:outlineLvl w:val="0"/>
         <w:rPr>
@@ -6207,6 +6441,7 @@
           <w:numId w:val="0"/>
         </w:numPr>
         <w:spacing w:lineRule="auto" w:line="319" w:beforeAutospacing="1" w:afterAutospacing="1"/>
+        <w:ind w:left="0" w:hanging="0"/>
         <w:jc w:val="center"/>
         <w:outlineLvl w:val="0"/>
         <w:rPr>
@@ -6233,6 +6468,7 @@
           <w:numId w:val="0"/>
         </w:numPr>
         <w:spacing w:lineRule="auto" w:line="319" w:beforeAutospacing="1" w:afterAutospacing="1"/>
+        <w:ind w:left="0" w:hanging="0"/>
         <w:outlineLvl w:val="0"/>
         <w:rPr>
           <w:rFonts w:ascii="Times New Roman" w:hAnsi="Times New Roman" w:eastAsia="Times New Roman"/>
@@ -6258,6 +6494,7 @@
           <w:numId w:val="0"/>
         </w:numPr>
         <w:spacing w:lineRule="auto" w:line="319" w:beforeAutospacing="1" w:afterAutospacing="1"/>
+        <w:ind w:left="0" w:hanging="0"/>
         <w:outlineLvl w:val="0"/>
         <w:rPr>
           <w:rFonts w:ascii="Times New Roman" w:hAnsi="Times New Roman" w:eastAsia="Times New Roman"/>
@@ -6328,6 +6565,7 @@
           <w:numId w:val="0"/>
         </w:numPr>
         <w:spacing w:lineRule="auto" w:line="319" w:beforeAutospacing="1" w:afterAutospacing="1"/>
+        <w:ind w:left="0" w:hanging="0"/>
         <w:outlineLvl w:val="0"/>
         <w:rPr>
           <w:rFonts w:ascii="Times New Roman" w:hAnsi="Times New Roman" w:eastAsia="Times New Roman"/>
@@ -6349,6 +6587,7 @@
           <w:numId w:val="0"/>
         </w:numPr>
         <w:spacing w:lineRule="auto" w:line="319" w:beforeAutospacing="1" w:afterAutospacing="1"/>
+        <w:ind w:left="0" w:hanging="0"/>
         <w:outlineLvl w:val="0"/>
         <w:rPr>
           <w:rFonts w:ascii="Times New Roman" w:hAnsi="Times New Roman" w:eastAsia="Times New Roman"/>
@@ -6370,6 +6609,7 @@
           <w:numId w:val="0"/>
         </w:numPr>
         <w:spacing w:lineRule="auto" w:line="319" w:beforeAutospacing="1" w:afterAutospacing="1"/>
+        <w:ind w:left="0" w:hanging="0"/>
         <w:outlineLvl w:val="0"/>
         <w:rPr>
           <w:rFonts w:ascii="Times New Roman" w:hAnsi="Times New Roman" w:eastAsia="Times New Roman"/>
@@ -6391,6 +6631,7 @@
           <w:numId w:val="0"/>
         </w:numPr>
         <w:spacing w:lineRule="auto" w:line="319" w:beforeAutospacing="1" w:afterAutospacing="1"/>
+        <w:ind w:left="0" w:hanging="0"/>
         <w:outlineLvl w:val="0"/>
         <w:rPr>
           <w:rFonts w:ascii="Times New Roman" w:hAnsi="Times New Roman" w:eastAsia="Times New Roman"/>
@@ -6412,6 +6653,7 @@
           <w:numId w:val="0"/>
         </w:numPr>
         <w:spacing w:lineRule="auto" w:line="319" w:beforeAutospacing="1" w:afterAutospacing="1"/>
+        <w:ind w:left="0" w:hanging="0"/>
         <w:outlineLvl w:val="0"/>
         <w:rPr>
           <w:rFonts w:ascii="Times New Roman" w:hAnsi="Times New Roman" w:eastAsia="Times New Roman"/>
@@ -6419,7 +6661,10 @@
         </w:rPr>
       </w:pPr>
       <w:r>
-        <w:rPr/>
+        <w:rPr>
+          <w:rFonts w:eastAsia="Times New Roman" w:ascii="Times New Roman" w:hAnsi="Times New Roman"/>
+          <w:color w:val="000000"/>
+        </w:rPr>
       </w:r>
     </w:p>
     <w:p>
@@ -6430,6 +6675,7 @@
           <w:numId w:val="0"/>
         </w:numPr>
         <w:spacing w:lineRule="auto" w:line="319" w:beforeAutospacing="1" w:afterAutospacing="1"/>
+        <w:ind w:left="0" w:hanging="0"/>
         <w:outlineLvl w:val="0"/>
         <w:rPr>
           <w:rFonts w:ascii="Times New Roman" w:hAnsi="Times New Roman" w:eastAsia="Times New Roman"/>
@@ -6455,6 +6701,7 @@
           <w:numId w:val="0"/>
         </w:numPr>
         <w:spacing w:lineRule="auto" w:line="319" w:beforeAutospacing="1" w:afterAutospacing="1"/>
+        <w:ind w:left="0" w:hanging="0"/>
         <w:outlineLvl w:val="0"/>
         <w:rPr/>
       </w:pPr>
@@ -6534,6 +6781,7 @@
           <w:numId w:val="0"/>
         </w:numPr>
         <w:spacing w:lineRule="auto" w:line="319" w:beforeAutospacing="1" w:afterAutospacing="1"/>
+        <w:ind w:left="0" w:hanging="0"/>
         <w:outlineLvl w:val="0"/>
         <w:rPr>
           <w:rFonts w:ascii="Times New Roman" w:hAnsi="Times New Roman" w:eastAsia="Times New Roman"/>
@@ -6605,6 +6853,7 @@
           <w:numId w:val="0"/>
         </w:numPr>
         <w:spacing w:lineRule="auto" w:line="319" w:beforeAutospacing="1" w:afterAutospacing="1"/>
+        <w:ind w:left="0" w:hanging="0"/>
         <w:outlineLvl w:val="0"/>
         <w:rPr>
           <w:rFonts w:ascii="Times New Roman" w:hAnsi="Times New Roman" w:eastAsia="Times New Roman"/>
@@ -6630,6 +6879,7 @@
           <w:numId w:val="0"/>
         </w:numPr>
         <w:spacing w:lineRule="auto" w:line="319" w:beforeAutospacing="1" w:afterAutospacing="1"/>
+        <w:ind w:left="0" w:hanging="0"/>
         <w:outlineLvl w:val="0"/>
         <w:rPr/>
       </w:pPr>
@@ -6678,6 +6928,7 @@
           <w:numId w:val="0"/>
         </w:numPr>
         <w:spacing w:lineRule="auto" w:line="319" w:beforeAutospacing="1" w:afterAutospacing="1"/>
+        <w:ind w:left="0" w:hanging="0"/>
         <w:outlineLvl w:val="0"/>
         <w:rPr>
           <w:rFonts w:ascii="Times New Roman" w:hAnsi="Times New Roman" w:eastAsia="Times New Roman"/>
@@ -6705,6 +6956,7 @@
           <w:numId w:val="0"/>
         </w:numPr>
         <w:spacing w:lineRule="auto" w:line="319" w:beforeAutospacing="1" w:afterAutospacing="1"/>
+        <w:ind w:left="0" w:hanging="0"/>
         <w:outlineLvl w:val="0"/>
         <w:rPr>
           <w:rFonts w:ascii="Times New Roman" w:hAnsi="Times New Roman" w:eastAsia="Times New Roman"/>
@@ -6730,6 +6982,7 @@
           <w:numId w:val="0"/>
         </w:numPr>
         <w:spacing w:lineRule="auto" w:line="319" w:before="0" w:after="0"/>
+        <w:ind w:left="0" w:hanging="0"/>
         <w:outlineLvl w:val="0"/>
         <w:rPr>
           <w:rFonts w:ascii="Times New Roman" w:hAnsi="Times New Roman" w:eastAsia="Times New Roman"/>
@@ -6755,6 +7008,7 @@
           <w:numId w:val="0"/>
         </w:numPr>
         <w:spacing w:lineRule="auto" w:line="319" w:before="166" w:after="166"/>
+        <w:ind w:left="0" w:hanging="0"/>
         <w:outlineLvl w:val="0"/>
         <w:rPr>
           <w:rFonts w:ascii="Times New Roman" w:hAnsi="Times New Roman" w:eastAsia="Times New Roman"/>
@@ -6784,6 +7038,7 @@
           <w:numId w:val="0"/>
         </w:numPr>
         <w:spacing w:lineRule="auto" w:line="319" w:beforeAutospacing="1" w:afterAutospacing="1"/>
+        <w:ind w:left="0" w:hanging="0"/>
         <w:outlineLvl w:val="0"/>
         <w:rPr>
           <w:rFonts w:ascii="Times New Roman" w:hAnsi="Times New Roman" w:eastAsia="Times New Roman"/>
@@ -6846,6 +7101,7 @@
           <w:numId w:val="0"/>
         </w:numPr>
         <w:spacing w:lineRule="auto" w:line="319" w:beforeAutospacing="1" w:afterAutospacing="1"/>
+        <w:ind w:left="0" w:hanging="0"/>
         <w:outlineLvl w:val="0"/>
         <w:rPr>
           <w:rFonts w:ascii="Times New Roman" w:hAnsi="Times New Roman" w:eastAsia="Times New Roman"/>
@@ -6963,6 +7219,7 @@
           <w:numId w:val="0"/>
         </w:numPr>
         <w:spacing w:lineRule="auto" w:line="319" w:beforeAutospacing="1" w:afterAutospacing="1"/>
+        <w:ind w:left="0" w:hanging="0"/>
         <w:outlineLvl w:val="0"/>
         <w:rPr>
           <w:rFonts w:ascii="Times New Roman" w:hAnsi="Times New Roman" w:eastAsia="Times New Roman"/>
@@ -7065,6 +7322,7 @@
           <w:numId w:val="0"/>
         </w:numPr>
         <w:spacing w:lineRule="auto" w:line="319" w:beforeAutospacing="1" w:afterAutospacing="1"/>
+        <w:ind w:left="0" w:hanging="0"/>
         <w:outlineLvl w:val="0"/>
         <w:rPr>
           <w:rFonts w:ascii="Times New Roman" w:hAnsi="Times New Roman" w:eastAsia="Times New Roman"/>
@@ -7099,6 +7357,7 @@
           <w:numId w:val="0"/>
         </w:numPr>
         <w:spacing w:lineRule="auto" w:line="319" w:beforeAutospacing="1" w:afterAutospacing="1"/>
+        <w:ind w:left="0" w:hanging="0"/>
         <w:outlineLvl w:val="0"/>
         <w:rPr>
           <w:rFonts w:ascii="Times New Roman" w:hAnsi="Times New Roman" w:eastAsia="Times New Roman"/>
@@ -7168,6 +7427,7 @@
           <w:numId w:val="0"/>
         </w:numPr>
         <w:spacing w:lineRule="auto" w:line="319" w:beforeAutospacing="1" w:afterAutospacing="1"/>
+        <w:ind w:left="0" w:hanging="0"/>
         <w:outlineLvl w:val="0"/>
         <w:rPr>
           <w:rFonts w:ascii="Times New Roman" w:hAnsi="Times New Roman" w:eastAsia="Times New Roman"/>
@@ -7210,6 +7470,7 @@
           <w:numId w:val="0"/>
         </w:numPr>
         <w:spacing w:lineRule="auto" w:line="319" w:beforeAutospacing="1" w:afterAutospacing="1"/>
+        <w:ind w:left="0" w:hanging="0"/>
         <w:outlineLvl w:val="0"/>
         <w:rPr>
           <w:rFonts w:ascii="Times New Roman" w:hAnsi="Times New Roman" w:eastAsia="Times New Roman"/>
@@ -7316,21 +7577,7 @@
           <w:rFonts w:eastAsia="Times New Roman" w:ascii="Times New Roman" w:hAnsi="Times New Roman"/>
           <w:color w:val="000000"/>
         </w:rPr>
-        <w:t>To find out bottleneck of automation process with effective solutions to overcome the limitation</w:t>
-      </w:r>
-      <w:r>
-        <w:rPr>
-          <w:rFonts w:eastAsia="Times New Roman" w:ascii="Times New Roman" w:hAnsi="Times New Roman"/>
-          <w:color w:val="000000"/>
-        </w:rPr>
-        <w:t>s</w:t>
-      </w:r>
-      <w:r>
-        <w:rPr>
-          <w:rFonts w:eastAsia="Times New Roman" w:ascii="Times New Roman" w:hAnsi="Times New Roman"/>
-          <w:color w:val="000000"/>
-        </w:rPr>
-        <w:t>.</w:t>
+        <w:t>To find out bottleneck of automation process with effective solutions to overcome the limitations.</w:t>
       </w:r>
     </w:p>
     <w:p>
@@ -7391,6 +7638,7 @@
           <w:numId w:val="0"/>
         </w:numPr>
         <w:spacing w:lineRule="auto" w:line="319" w:beforeAutospacing="1" w:afterAutospacing="1"/>
+        <w:ind w:left="0" w:hanging="0"/>
         <w:outlineLvl w:val="0"/>
         <w:rPr>
           <w:rFonts w:ascii="Times New Roman" w:hAnsi="Times New Roman" w:eastAsia="Times New Roman"/>
@@ -7425,6 +7673,7 @@
           <w:numId w:val="0"/>
         </w:numPr>
         <w:spacing w:lineRule="auto" w:line="319" w:beforeAutospacing="1" w:afterAutospacing="1"/>
+        <w:ind w:left="0" w:hanging="0"/>
         <w:outlineLvl w:val="0"/>
         <w:rPr>
           <w:rFonts w:ascii="Times New Roman" w:hAnsi="Times New Roman" w:eastAsia="Times New Roman"/>
@@ -7450,6 +7699,7 @@
           <w:numId w:val="0"/>
         </w:numPr>
         <w:spacing w:lineRule="auto" w:line="319" w:beforeAutospacing="1" w:afterAutospacing="1"/>
+        <w:ind w:left="0" w:hanging="0"/>
         <w:outlineLvl w:val="0"/>
         <w:rPr>
           <w:rFonts w:ascii="Times New Roman" w:hAnsi="Times New Roman" w:eastAsia="Times New Roman"/>
@@ -7475,6 +7725,7 @@
           <w:numId w:val="0"/>
         </w:numPr>
         <w:spacing w:lineRule="auto" w:line="319" w:beforeAutospacing="1" w:afterAutospacing="1"/>
+        <w:ind w:left="0" w:hanging="0"/>
         <w:outlineLvl w:val="0"/>
         <w:rPr>
           <w:color w:val="C9211E"/>
@@ -7502,6 +7753,7 @@
           <w:numId w:val="0"/>
         </w:numPr>
         <w:spacing w:lineRule="auto" w:line="319" w:beforeAutospacing="1" w:afterAutospacing="1"/>
+        <w:ind w:left="0" w:hanging="0"/>
         <w:outlineLvl w:val="0"/>
         <w:rPr>
           <w:color w:val="C9211E"/>
@@ -7529,6 +7781,7 @@
           <w:numId w:val="0"/>
         </w:numPr>
         <w:spacing w:lineRule="auto" w:line="319" w:beforeAutospacing="1" w:afterAutospacing="1"/>
+        <w:ind w:left="0" w:hanging="0"/>
         <w:outlineLvl w:val="0"/>
         <w:rPr>
           <w:color w:val="C9211E"/>
@@ -7838,6 +8091,7 @@
           <w:numId w:val="0"/>
         </w:numPr>
         <w:spacing w:lineRule="auto" w:line="319" w:beforeAutospacing="1" w:afterAutospacing="1"/>
+        <w:ind w:left="0" w:hanging="0"/>
         <w:outlineLvl w:val="0"/>
         <w:rPr>
           <w:color w:val="C9211E"/>
@@ -7865,6 +8119,7 @@
           <w:numId w:val="0"/>
         </w:numPr>
         <w:spacing w:lineRule="auto" w:line="319" w:beforeAutospacing="1" w:afterAutospacing="1"/>
+        <w:ind w:left="0" w:hanging="0"/>
         <w:outlineLvl w:val="0"/>
         <w:rPr>
           <w:color w:val="C9211E"/>
@@ -8072,6 +8327,7 @@
           <w:numId w:val="0"/>
         </w:numPr>
         <w:spacing w:lineRule="auto" w:line="319" w:beforeAutospacing="1" w:afterAutospacing="1"/>
+        <w:ind w:left="0" w:hanging="0"/>
         <w:outlineLvl w:val="0"/>
         <w:rPr>
           <w:color w:val="C9211E"/>
@@ -8099,6 +8355,7 @@
           <w:numId w:val="0"/>
         </w:numPr>
         <w:spacing w:lineRule="auto" w:line="319" w:beforeAutospacing="1" w:afterAutospacing="1"/>
+        <w:ind w:left="0" w:hanging="0"/>
         <w:outlineLvl w:val="0"/>
         <w:rPr>
           <w:color w:val="C9211E"/>
@@ -8123,6 +8380,7 @@
           <w:numId w:val="0"/>
         </w:numPr>
         <w:spacing w:lineRule="auto" w:line="319" w:beforeAutospacing="1" w:afterAutospacing="1"/>
+        <w:ind w:left="0" w:hanging="0"/>
         <w:outlineLvl w:val="0"/>
         <w:rPr>
           <w:color w:val="C9211E"/>
@@ -8150,6 +8408,7 @@
           <w:numId w:val="0"/>
         </w:numPr>
         <w:spacing w:lineRule="auto" w:line="319" w:beforeAutospacing="1" w:afterAutospacing="1"/>
+        <w:ind w:left="0" w:hanging="0"/>
         <w:outlineLvl w:val="0"/>
         <w:rPr>
           <w:color w:val="C9211E"/>
@@ -8319,6 +8578,7 @@
           <w:numId w:val="0"/>
         </w:numPr>
         <w:spacing w:lineRule="auto" w:line="319" w:beforeAutospacing="1" w:afterAutospacing="1"/>
+        <w:ind w:left="0" w:hanging="0"/>
         <w:outlineLvl w:val="0"/>
         <w:rPr>
           <w:color w:val="C9211E"/>
@@ -8346,6 +8606,7 @@
           <w:numId w:val="0"/>
         </w:numPr>
         <w:spacing w:lineRule="auto" w:line="319" w:beforeAutospacing="1" w:afterAutospacing="1"/>
+        <w:ind w:left="0" w:hanging="0"/>
         <w:outlineLvl w:val="0"/>
         <w:rPr>
           <w:color w:val="C9211E"/>
@@ -8514,6 +8775,7 @@
           <w:numId w:val="0"/>
         </w:numPr>
         <w:spacing w:lineRule="auto" w:line="319" w:beforeAutospacing="1" w:afterAutospacing="1"/>
+        <w:ind w:left="0" w:hanging="0"/>
         <w:outlineLvl w:val="0"/>
         <w:rPr>
           <w:rFonts w:ascii="Times New Roman" w:hAnsi="Times New Roman" w:eastAsia="Times New Roman"/>
@@ -8541,6 +8803,7 @@
           <w:numId w:val="0"/>
         </w:numPr>
         <w:spacing w:lineRule="auto" w:line="319" w:beforeAutospacing="1" w:afterAutospacing="1"/>
+        <w:ind w:left="0" w:hanging="0"/>
         <w:outlineLvl w:val="0"/>
         <w:rPr>
           <w:rFonts w:ascii="Times New Roman" w:hAnsi="Times New Roman" w:eastAsia="Times New Roman"/>
@@ -8568,6 +8831,7 @@
           <w:numId w:val="0"/>
         </w:numPr>
         <w:spacing w:lineRule="auto" w:line="319" w:beforeAutospacing="1" w:afterAutospacing="1"/>
+        <w:ind w:left="0" w:hanging="0"/>
         <w:outlineLvl w:val="0"/>
         <w:rPr>
           <w:rFonts w:ascii="Times New Roman" w:hAnsi="Times New Roman" w:eastAsia="Times New Roman"/>
@@ -8595,6 +8859,7 @@
           <w:numId w:val="0"/>
         </w:numPr>
         <w:spacing w:lineRule="auto" w:line="319" w:beforeAutospacing="1" w:afterAutospacing="1"/>
+        <w:ind w:left="0" w:hanging="0"/>
         <w:outlineLvl w:val="0"/>
         <w:rPr>
           <w:rFonts w:ascii="Times New Roman" w:hAnsi="Times New Roman" w:eastAsia="Times New Roman"/>
@@ -8622,6 +8887,7 @@
           <w:numId w:val="0"/>
         </w:numPr>
         <w:spacing w:lineRule="auto" w:line="319" w:beforeAutospacing="1" w:afterAutospacing="1"/>
+        <w:ind w:left="0" w:hanging="0"/>
         <w:outlineLvl w:val="0"/>
         <w:rPr>
           <w:rFonts w:ascii="Times New Roman" w:hAnsi="Times New Roman" w:eastAsia="Times New Roman"/>
@@ -8649,6 +8915,7 @@
           <w:numId w:val="0"/>
         </w:numPr>
         <w:spacing w:lineRule="auto" w:line="319" w:beforeAutospacing="1" w:afterAutospacing="1"/>
+        <w:ind w:left="0" w:hanging="0"/>
         <w:outlineLvl w:val="0"/>
         <w:rPr>
           <w:rFonts w:ascii="Times New Roman" w:hAnsi="Times New Roman" w:eastAsia="Times New Roman"/>
@@ -8676,6 +8943,7 @@
           <w:numId w:val="0"/>
         </w:numPr>
         <w:spacing w:lineRule="auto" w:line="319" w:beforeAutospacing="1" w:afterAutospacing="1"/>
+        <w:ind w:left="0" w:hanging="0"/>
         <w:outlineLvl w:val="0"/>
         <w:rPr>
           <w:rFonts w:ascii="Times New Roman" w:hAnsi="Times New Roman" w:eastAsia="Times New Roman"/>
@@ -8703,6 +8971,7 @@
           <w:numId w:val="0"/>
         </w:numPr>
         <w:spacing w:lineRule="auto" w:line="319" w:beforeAutospacing="1" w:afterAutospacing="1"/>
+        <w:ind w:left="0" w:hanging="0"/>
         <w:outlineLvl w:val="0"/>
         <w:rPr>
           <w:rFonts w:ascii="Times New Roman" w:hAnsi="Times New Roman" w:eastAsia="Times New Roman"/>
@@ -8730,6 +8999,7 @@
           <w:numId w:val="0"/>
         </w:numPr>
         <w:spacing w:lineRule="auto" w:line="319" w:beforeAutospacing="1" w:afterAutospacing="1"/>
+        <w:ind w:left="0" w:hanging="0"/>
         <w:outlineLvl w:val="0"/>
         <w:rPr>
           <w:rFonts w:ascii="Times New Roman" w:hAnsi="Times New Roman" w:eastAsia="Times New Roman"/>
@@ -8757,6 +9027,7 @@
           <w:numId w:val="0"/>
         </w:numPr>
         <w:spacing w:lineRule="auto" w:line="319" w:beforeAutospacing="1" w:afterAutospacing="1"/>
+        <w:ind w:left="0" w:hanging="0"/>
         <w:outlineLvl w:val="0"/>
         <w:rPr>
           <w:rFonts w:ascii="Times New Roman" w:hAnsi="Times New Roman" w:eastAsia="Times New Roman"/>
@@ -8784,6 +9055,7 @@
           <w:numId w:val="0"/>
         </w:numPr>
         <w:spacing w:lineRule="auto" w:line="319" w:beforeAutospacing="1" w:afterAutospacing="1"/>
+        <w:ind w:left="0" w:hanging="0"/>
         <w:outlineLvl w:val="0"/>
         <w:rPr>
           <w:rFonts w:ascii="Times New Roman" w:hAnsi="Times New Roman"/>
@@ -8811,7 +9083,7 @@
           <mc:Choice Requires="wps">
             <w:drawing>
               <wp:inline distT="0" distB="0" distL="0" distR="0">
-                <wp:extent cx="309880" cy="309880"/>
+                <wp:extent cx="310515" cy="310515"/>
                 <wp:effectExtent l="0" t="0" r="0" b="0"/>
                 <wp:docPr id="5" name="Shape1"/>
                 <a:graphic xmlns:a="http://schemas.openxmlformats.org/drawingml/2006/main">
@@ -8821,7 +9093,7 @@
                       <wps:spPr>
                         <a:xfrm>
                           <a:off x="0" y="0"/>
-                          <a:ext cx="309240" cy="309240"/>
+                          <a:ext cx="309960" cy="309960"/>
                         </a:xfrm>
                         <a:prstGeom prst="rect">
                           <a:avLst/>
@@ -8846,7 +9118,7 @@
           </mc:Choice>
           <mc:Fallback>
             <w:pict>
-              <v:rect id="shape_0" ID="Shape1" path="m0,0l-2147483645,0l-2147483645,-2147483646l0,-2147483646xe" stroked="f" style="position:absolute;margin-left:0pt;margin-top:-24.4pt;width:24.3pt;height:24.3pt;mso-wrap-style:none;v-text-anchor:middle;mso-position-vertical:top">
+              <v:rect id="shape_0" ID="Shape1" path="m0,0l-2147483645,0l-2147483645,-2147483646l0,-2147483646xe" stroked="f" style="position:absolute;margin-left:0pt;margin-top:-24.45pt;width:24.35pt;height:24.35pt;mso-wrap-style:none;v-text-anchor:middle;mso-position-vertical:top">
                 <v:fill o:detectmouseclick="t" on="false"/>
                 <v:stroke color="#3465a4" joinstyle="round" endcap="flat"/>
                 <w10:wrap type="square"/>
@@ -9369,8 +9641,8 @@
           <w:rFonts w:ascii="Times New Roman" w:hAnsi="Times New Roman"/>
         </w:rPr>
       </w:pPr>
-      <w:bookmarkStart w:id="1" w:name="aswift_2_expand"/>
-      <w:bookmarkStart w:id="2" w:name="aswift_2_anchor"/>
+      <w:bookmarkStart w:id="1" w:name="aswift_2_anchor"/>
+      <w:bookmarkStart w:id="2" w:name="aswift_2_expand"/>
       <w:bookmarkEnd w:id="1"/>
       <w:bookmarkEnd w:id="2"/>
       <w:r>
@@ -11013,7 +11285,7 @@
                 <wp:positionV relativeFrom="paragraph">
                   <wp:align>bottom</wp:align>
                 </wp:positionV>
-                <wp:extent cx="2908935" cy="3122295"/>
+                <wp:extent cx="2909570" cy="3122295"/>
                 <wp:effectExtent l="0" t="0" r="0" b="0"/>
                 <wp:wrapSquare wrapText="largest"/>
                 <wp:docPr id="6" name="Frame1"/>
@@ -11024,7 +11296,7 @@
                       <wps:spPr>
                         <a:xfrm>
                           <a:off x="0" y="0"/>
-                          <a:ext cx="2908440" cy="3121560"/>
+                          <a:ext cx="2908800" cy="3121560"/>
                         </a:xfrm>
                         <a:prstGeom prst="rect">
                           <a:avLst/>
@@ -11968,7 +12240,7 @@
           </mc:Choice>
           <mc:Fallback>
             <w:pict>
-              <v:rect id="shape_0" ID="Frame1" path="m0,0l-2147483645,0l-2147483645,-2147483646l0,-2147483646xe" fillcolor="white" stroked="f" style="position:absolute;margin-left:288.45pt;margin-top:-233.2pt;width:228.95pt;height:245.75pt;mso-wrap-style:none;v-text-anchor:middle;mso-position-horizontal:right;mso-position-vertical:bottom">
+              <v:rect id="shape_0" ID="Frame1" path="m0,0l-2147483645,0l-2147483645,-2147483646l0,-2147483646xe" fillcolor="white" stroked="f" style="position:absolute;margin-left:288.4pt;margin-top:-233.2pt;width:229pt;height:245.75pt;mso-wrap-style:none;v-text-anchor:middle;mso-position-horizontal:right;mso-position-vertical:bottom">
                 <v:fill o:detectmouseclick="t" type="solid" color2="black"/>
                 <v:stroke color="#3465a4" joinstyle="round" endcap="flat"/>
                 <v:textbox>
@@ -23690,8 +23962,8 @@
         <w:gridCol w:w="2935"/>
         <w:gridCol w:w="1114"/>
         <w:gridCol w:w="1108"/>
-        <w:gridCol w:w="1114"/>
-        <w:gridCol w:w="1158"/>
+        <w:gridCol w:w="1115"/>
+        <w:gridCol w:w="1157"/>
         <w:gridCol w:w="1167"/>
       </w:tblGrid>
       <w:tr>
@@ -23890,7 +24162,7 @@
         </w:tc>
         <w:tc>
           <w:tcPr>
-            <w:tcW w:w="1114" w:type="dxa"/>
+            <w:tcW w:w="1115" w:type="dxa"/>
             <w:tcBorders>
               <w:top w:val="single" w:sz="2" w:space="0" w:color="FFFFFF"/>
               <w:bottom w:val="single" w:sz="2" w:space="0" w:color="DFDFDF"/>
@@ -23922,7 +24194,7 @@
         </w:tc>
         <w:tc>
           <w:tcPr>
-            <w:tcW w:w="1158" w:type="dxa"/>
+            <w:tcW w:w="1157" w:type="dxa"/>
             <w:tcBorders>
               <w:top w:val="single" w:sz="2" w:space="0" w:color="FFFFFF"/>
               <w:bottom w:val="single" w:sz="2" w:space="0" w:color="DFDFDF"/>
@@ -24114,7 +24386,7 @@
         </w:tc>
         <w:tc>
           <w:tcPr>
-            <w:tcW w:w="1114" w:type="dxa"/>
+            <w:tcW w:w="1115" w:type="dxa"/>
             <w:tcBorders>
               <w:top w:val="single" w:sz="2" w:space="0" w:color="FFFFFF"/>
               <w:bottom w:val="single" w:sz="2" w:space="0" w:color="DFDFDF"/>
@@ -24145,7 +24417,7 @@
         </w:tc>
         <w:tc>
           <w:tcPr>
-            <w:tcW w:w="1158" w:type="dxa"/>
+            <w:tcW w:w="1157" w:type="dxa"/>
             <w:tcBorders>
               <w:top w:val="single" w:sz="2" w:space="0" w:color="FFFFFF"/>
               <w:bottom w:val="single" w:sz="2" w:space="0" w:color="DFDFDF"/>
@@ -24327,7 +24599,7 @@
         </w:tc>
         <w:tc>
           <w:tcPr>
-            <w:tcW w:w="1114" w:type="dxa"/>
+            <w:tcW w:w="1115" w:type="dxa"/>
             <w:tcBorders>
               <w:top w:val="single" w:sz="2" w:space="0" w:color="FFFFFF"/>
               <w:bottom w:val="single" w:sz="2" w:space="0" w:color="DFDFDF"/>
@@ -24354,7 +24626,7 @@
         </w:tc>
         <w:tc>
           <w:tcPr>
-            <w:tcW w:w="1158" w:type="dxa"/>
+            <w:tcW w:w="1157" w:type="dxa"/>
             <w:tcBorders>
               <w:top w:val="single" w:sz="2" w:space="0" w:color="FFFFFF"/>
               <w:bottom w:val="single" w:sz="2" w:space="0" w:color="DFDFDF"/>
@@ -24531,7 +24803,7 @@
         </w:tc>
         <w:tc>
           <w:tcPr>
-            <w:tcW w:w="1114" w:type="dxa"/>
+            <w:tcW w:w="1115" w:type="dxa"/>
             <w:tcBorders>
               <w:top w:val="single" w:sz="2" w:space="0" w:color="FFFFFF"/>
               <w:bottom w:val="single" w:sz="2" w:space="0" w:color="DFDFDF"/>
@@ -24561,7 +24833,7 @@
         </w:tc>
         <w:tc>
           <w:tcPr>
-            <w:tcW w:w="1158" w:type="dxa"/>
+            <w:tcW w:w="1157" w:type="dxa"/>
             <w:tcBorders>
               <w:top w:val="single" w:sz="2" w:space="0" w:color="FFFFFF"/>
               <w:bottom w:val="single" w:sz="2" w:space="0" w:color="DFDFDF"/>
@@ -24744,7 +25016,7 @@
         </w:tc>
         <w:tc>
           <w:tcPr>
-            <w:tcW w:w="1114" w:type="dxa"/>
+            <w:tcW w:w="1115" w:type="dxa"/>
             <w:tcBorders>
               <w:top w:val="single" w:sz="2" w:space="0" w:color="FFFFFF"/>
               <w:bottom w:val="single" w:sz="2" w:space="0" w:color="DFDFDF"/>
@@ -24774,7 +25046,7 @@
         </w:tc>
         <w:tc>
           <w:tcPr>
-            <w:tcW w:w="1158" w:type="dxa"/>
+            <w:tcW w:w="1157" w:type="dxa"/>
             <w:tcBorders>
               <w:top w:val="single" w:sz="2" w:space="0" w:color="FFFFFF"/>
               <w:bottom w:val="single" w:sz="2" w:space="0" w:color="DFDFDF"/>
@@ -24957,7 +25229,7 @@
         </w:tc>
         <w:tc>
           <w:tcPr>
-            <w:tcW w:w="1114" w:type="dxa"/>
+            <w:tcW w:w="1115" w:type="dxa"/>
             <w:tcBorders>
               <w:top w:val="single" w:sz="2" w:space="0" w:color="FFFFFF"/>
               <w:bottom w:val="single" w:sz="2" w:space="0" w:color="DFDFDF"/>
@@ -24987,7 +25259,7 @@
         </w:tc>
         <w:tc>
           <w:tcPr>
-            <w:tcW w:w="1158" w:type="dxa"/>
+            <w:tcW w:w="1157" w:type="dxa"/>
             <w:tcBorders>
               <w:top w:val="single" w:sz="2" w:space="0" w:color="FFFFFF"/>
               <w:bottom w:val="single" w:sz="2" w:space="0" w:color="DFDFDF"/>
@@ -25171,7 +25443,7 @@
         </w:tc>
         <w:tc>
           <w:tcPr>
-            <w:tcW w:w="1114" w:type="dxa"/>
+            <w:tcW w:w="1115" w:type="dxa"/>
             <w:tcBorders>
               <w:top w:val="single" w:sz="2" w:space="0" w:color="FFFFFF"/>
               <w:bottom w:val="single" w:sz="2" w:space="0" w:color="DFDFDF"/>
@@ -25202,7 +25474,7 @@
         </w:tc>
         <w:tc>
           <w:tcPr>
-            <w:tcW w:w="1158" w:type="dxa"/>
+            <w:tcW w:w="1157" w:type="dxa"/>
             <w:tcBorders>
               <w:top w:val="single" w:sz="2" w:space="0" w:color="FFFFFF"/>
               <w:bottom w:val="single" w:sz="2" w:space="0" w:color="DFDFDF"/>
@@ -25387,7 +25659,7 @@
         </w:tc>
         <w:tc>
           <w:tcPr>
-            <w:tcW w:w="1114" w:type="dxa"/>
+            <w:tcW w:w="1115" w:type="dxa"/>
             <w:tcBorders>
               <w:top w:val="single" w:sz="2" w:space="0" w:color="FFFFFF"/>
               <w:bottom w:val="single" w:sz="2" w:space="0" w:color="DFDFDF"/>
@@ -25417,7 +25689,7 @@
         </w:tc>
         <w:tc>
           <w:tcPr>
-            <w:tcW w:w="1158" w:type="dxa"/>
+            <w:tcW w:w="1157" w:type="dxa"/>
             <w:tcBorders>
               <w:top w:val="single" w:sz="2" w:space="0" w:color="FFFFFF"/>
               <w:bottom w:val="single" w:sz="2" w:space="0" w:color="DFDFDF"/>
@@ -25600,7 +25872,7 @@
         </w:tc>
         <w:tc>
           <w:tcPr>
-            <w:tcW w:w="1114" w:type="dxa"/>
+            <w:tcW w:w="1115" w:type="dxa"/>
             <w:tcBorders>
               <w:top w:val="single" w:sz="2" w:space="0" w:color="FFFFFF"/>
               <w:bottom w:val="single" w:sz="2" w:space="0" w:color="DFDFDF"/>
@@ -25630,7 +25902,7 @@
         </w:tc>
         <w:tc>
           <w:tcPr>
-            <w:tcW w:w="1158" w:type="dxa"/>
+            <w:tcW w:w="1157" w:type="dxa"/>
             <w:tcBorders>
               <w:top w:val="single" w:sz="2" w:space="0" w:color="FFFFFF"/>
               <w:bottom w:val="single" w:sz="2" w:space="0" w:color="DFDFDF"/>
@@ -25814,7 +26086,7 @@
         </w:tc>
         <w:tc>
           <w:tcPr>
-            <w:tcW w:w="1114" w:type="dxa"/>
+            <w:tcW w:w="1115" w:type="dxa"/>
             <w:tcBorders>
               <w:top w:val="single" w:sz="2" w:space="0" w:color="FFFFFF"/>
               <w:bottom w:val="single" w:sz="2" w:space="0" w:color="DFDFDF"/>
@@ -25845,7 +26117,7 @@
         </w:tc>
         <w:tc>
           <w:tcPr>
-            <w:tcW w:w="1158" w:type="dxa"/>
+            <w:tcW w:w="1157" w:type="dxa"/>
             <w:tcBorders>
               <w:top w:val="single" w:sz="2" w:space="0" w:color="FFFFFF"/>
               <w:bottom w:val="single" w:sz="2" w:space="0" w:color="DFDFDF"/>
@@ -26035,7 +26307,7 @@
         </w:tc>
         <w:tc>
           <w:tcPr>
-            <w:tcW w:w="1114" w:type="dxa"/>
+            <w:tcW w:w="1115" w:type="dxa"/>
             <w:tcBorders>
               <w:top w:val="single" w:sz="2" w:space="0" w:color="FFFFFF"/>
               <w:bottom w:val="single" w:sz="2" w:space="0" w:color="DFDFDF"/>
@@ -26066,7 +26338,7 @@
         </w:tc>
         <w:tc>
           <w:tcPr>
-            <w:tcW w:w="1158" w:type="dxa"/>
+            <w:tcW w:w="1157" w:type="dxa"/>
             <w:tcBorders>
               <w:top w:val="single" w:sz="2" w:space="0" w:color="FFFFFF"/>
               <w:bottom w:val="single" w:sz="2" w:space="0" w:color="DFDFDF"/>
@@ -26252,7 +26524,7 @@
         </w:tc>
         <w:tc>
           <w:tcPr>
-            <w:tcW w:w="1114" w:type="dxa"/>
+            <w:tcW w:w="1115" w:type="dxa"/>
             <w:tcBorders>
               <w:top w:val="single" w:sz="2" w:space="0" w:color="FFFFFF"/>
               <w:bottom w:val="single" w:sz="2" w:space="0" w:color="DFDFDF"/>
@@ -26283,7 +26555,7 @@
         </w:tc>
         <w:tc>
           <w:tcPr>
-            <w:tcW w:w="1158" w:type="dxa"/>
+            <w:tcW w:w="1157" w:type="dxa"/>
             <w:tcBorders>
               <w:top w:val="single" w:sz="2" w:space="0" w:color="FFFFFF"/>
               <w:bottom w:val="single" w:sz="2" w:space="0" w:color="DFDFDF"/>
@@ -26465,7 +26737,7 @@
         </w:tc>
         <w:tc>
           <w:tcPr>
-            <w:tcW w:w="1114" w:type="dxa"/>
+            <w:tcW w:w="1115" w:type="dxa"/>
             <w:tcBorders>
               <w:top w:val="single" w:sz="2" w:space="0" w:color="FFFFFF"/>
               <w:bottom w:val="single" w:sz="2" w:space="0" w:color="DFDFDF"/>
@@ -26492,7 +26764,7 @@
         </w:tc>
         <w:tc>
           <w:tcPr>
-            <w:tcW w:w="1158" w:type="dxa"/>
+            <w:tcW w:w="1157" w:type="dxa"/>
             <w:tcBorders>
               <w:top w:val="single" w:sz="2" w:space="0" w:color="FFFFFF"/>
               <w:bottom w:val="single" w:sz="2" w:space="0" w:color="DFDFDF"/>
@@ -26669,7 +26941,7 @@
         </w:tc>
         <w:tc>
           <w:tcPr>
-            <w:tcW w:w="1114" w:type="dxa"/>
+            <w:tcW w:w="1115" w:type="dxa"/>
             <w:tcBorders>
               <w:top w:val="single" w:sz="2" w:space="0" w:color="FFFFFF"/>
               <w:bottom w:val="single" w:sz="2" w:space="0" w:color="DFDFDF"/>
@@ -26699,7 +26971,7 @@
         </w:tc>
         <w:tc>
           <w:tcPr>
-            <w:tcW w:w="1158" w:type="dxa"/>
+            <w:tcW w:w="1157" w:type="dxa"/>
             <w:tcBorders>
               <w:top w:val="single" w:sz="2" w:space="0" w:color="FFFFFF"/>
               <w:bottom w:val="single" w:sz="2" w:space="0" w:color="DFDFDF"/>
@@ -26882,7 +27154,7 @@
         </w:tc>
         <w:tc>
           <w:tcPr>
-            <w:tcW w:w="1114" w:type="dxa"/>
+            <w:tcW w:w="1115" w:type="dxa"/>
             <w:tcBorders>
               <w:top w:val="single" w:sz="2" w:space="0" w:color="FFFFFF"/>
               <w:bottom w:val="single" w:sz="2" w:space="0" w:color="DFDFDF"/>
@@ -26912,7 +27184,7 @@
         </w:tc>
         <w:tc>
           <w:tcPr>
-            <w:tcW w:w="1158" w:type="dxa"/>
+            <w:tcW w:w="1157" w:type="dxa"/>
             <w:tcBorders>
               <w:top w:val="single" w:sz="2" w:space="0" w:color="FFFFFF"/>
               <w:bottom w:val="single" w:sz="2" w:space="0" w:color="DFDFDF"/>
@@ -27095,7 +27367,7 @@
         </w:tc>
         <w:tc>
           <w:tcPr>
-            <w:tcW w:w="1114" w:type="dxa"/>
+            <w:tcW w:w="1115" w:type="dxa"/>
             <w:tcBorders>
               <w:top w:val="single" w:sz="2" w:space="0" w:color="FFFFFF"/>
               <w:bottom w:val="single" w:sz="2" w:space="0" w:color="DFDFDF"/>
@@ -27125,7 +27397,7 @@
         </w:tc>
         <w:tc>
           <w:tcPr>
-            <w:tcW w:w="1158" w:type="dxa"/>
+            <w:tcW w:w="1157" w:type="dxa"/>
             <w:tcBorders>
               <w:top w:val="single" w:sz="2" w:space="0" w:color="FFFFFF"/>
               <w:bottom w:val="single" w:sz="2" w:space="0" w:color="DFDFDF"/>
@@ -27308,7 +27580,7 @@
         </w:tc>
         <w:tc>
           <w:tcPr>
-            <w:tcW w:w="1114" w:type="dxa"/>
+            <w:tcW w:w="1115" w:type="dxa"/>
             <w:tcBorders>
               <w:top w:val="single" w:sz="2" w:space="0" w:color="FFFFFF"/>
               <w:bottom w:val="single" w:sz="2" w:space="0" w:color="DFDFDF"/>
@@ -27338,7 +27610,7 @@
         </w:tc>
         <w:tc>
           <w:tcPr>
-            <w:tcW w:w="1158" w:type="dxa"/>
+            <w:tcW w:w="1157" w:type="dxa"/>
             <w:tcBorders>
               <w:top w:val="single" w:sz="2" w:space="0" w:color="FFFFFF"/>
               <w:bottom w:val="single" w:sz="2" w:space="0" w:color="DFDFDF"/>
@@ -27521,7 +27793,7 @@
         </w:tc>
         <w:tc>
           <w:tcPr>
-            <w:tcW w:w="1114" w:type="dxa"/>
+            <w:tcW w:w="1115" w:type="dxa"/>
             <w:tcBorders>
               <w:top w:val="single" w:sz="2" w:space="0" w:color="FFFFFF"/>
               <w:bottom w:val="single" w:sz="2" w:space="0" w:color="DFDFDF"/>
@@ -27551,7 +27823,7 @@
         </w:tc>
         <w:tc>
           <w:tcPr>
-            <w:tcW w:w="1158" w:type="dxa"/>
+            <w:tcW w:w="1157" w:type="dxa"/>
             <w:tcBorders>
               <w:top w:val="single" w:sz="2" w:space="0" w:color="FFFFFF"/>
               <w:bottom w:val="single" w:sz="2" w:space="0" w:color="DFDFDF"/>
@@ -27734,7 +28006,7 @@
         </w:tc>
         <w:tc>
           <w:tcPr>
-            <w:tcW w:w="1114" w:type="dxa"/>
+            <w:tcW w:w="1115" w:type="dxa"/>
             <w:tcBorders>
               <w:top w:val="single" w:sz="2" w:space="0" w:color="FFFFFF"/>
               <w:bottom w:val="single" w:sz="2" w:space="0" w:color="DFDFDF"/>
@@ -27764,7 +28036,7 @@
         </w:tc>
         <w:tc>
           <w:tcPr>
-            <w:tcW w:w="1158" w:type="dxa"/>
+            <w:tcW w:w="1157" w:type="dxa"/>
             <w:tcBorders>
               <w:top w:val="single" w:sz="2" w:space="0" w:color="FFFFFF"/>
               <w:bottom w:val="single" w:sz="2" w:space="0" w:color="DFDFDF"/>
@@ -27947,7 +28219,7 @@
         </w:tc>
         <w:tc>
           <w:tcPr>
-            <w:tcW w:w="1114" w:type="dxa"/>
+            <w:tcW w:w="1115" w:type="dxa"/>
             <w:tcBorders>
               <w:top w:val="single" w:sz="2" w:space="0" w:color="FFFFFF"/>
               <w:bottom w:val="single" w:sz="2" w:space="0" w:color="DFDFDF"/>
@@ -27977,7 +28249,7 @@
         </w:tc>
         <w:tc>
           <w:tcPr>
-            <w:tcW w:w="1158" w:type="dxa"/>
+            <w:tcW w:w="1157" w:type="dxa"/>
             <w:tcBorders>
               <w:top w:val="single" w:sz="2" w:space="0" w:color="FFFFFF"/>
               <w:bottom w:val="single" w:sz="2" w:space="0" w:color="DFDFDF"/>
@@ -28160,7 +28432,7 @@
         </w:tc>
         <w:tc>
           <w:tcPr>
-            <w:tcW w:w="1114" w:type="dxa"/>
+            <w:tcW w:w="1115" w:type="dxa"/>
             <w:tcBorders>
               <w:top w:val="single" w:sz="2" w:space="0" w:color="FFFFFF"/>
               <w:bottom w:val="single" w:sz="2" w:space="0" w:color="DFDFDF"/>
@@ -28190,7 +28462,7 @@
         </w:tc>
         <w:tc>
           <w:tcPr>
-            <w:tcW w:w="1158" w:type="dxa"/>
+            <w:tcW w:w="1157" w:type="dxa"/>
             <w:tcBorders>
               <w:top w:val="single" w:sz="2" w:space="0" w:color="FFFFFF"/>
               <w:bottom w:val="single" w:sz="2" w:space="0" w:color="DFDFDF"/>
@@ -28373,7 +28645,7 @@
         </w:tc>
         <w:tc>
           <w:tcPr>
-            <w:tcW w:w="1114" w:type="dxa"/>
+            <w:tcW w:w="1115" w:type="dxa"/>
             <w:tcBorders>
               <w:top w:val="single" w:sz="2" w:space="0" w:color="FFFFFF"/>
               <w:bottom w:val="single" w:sz="2" w:space="0" w:color="DFDFDF"/>
@@ -28403,7 +28675,7 @@
         </w:tc>
         <w:tc>
           <w:tcPr>
-            <w:tcW w:w="1158" w:type="dxa"/>
+            <w:tcW w:w="1157" w:type="dxa"/>
             <w:tcBorders>
               <w:top w:val="single" w:sz="2" w:space="0" w:color="FFFFFF"/>
               <w:bottom w:val="single" w:sz="2" w:space="0" w:color="DFDFDF"/>
@@ -28582,7 +28854,7 @@
         </w:tc>
         <w:tc>
           <w:tcPr>
-            <w:tcW w:w="1114" w:type="dxa"/>
+            <w:tcW w:w="1115" w:type="dxa"/>
             <w:tcBorders>
               <w:top w:val="single" w:sz="2" w:space="0" w:color="FFFFFF"/>
               <w:bottom w:val="single" w:sz="2" w:space="0" w:color="DFDFDF"/>
@@ -28610,7 +28882,7 @@
         </w:tc>
         <w:tc>
           <w:tcPr>
-            <w:tcW w:w="1158" w:type="dxa"/>
+            <w:tcW w:w="1157" w:type="dxa"/>
             <w:tcBorders>
               <w:top w:val="single" w:sz="2" w:space="0" w:color="FFFFFF"/>
               <w:bottom w:val="single" w:sz="2" w:space="0" w:color="DFDFDF"/>
@@ -28789,7 +29061,7 @@
         </w:tc>
         <w:tc>
           <w:tcPr>
-            <w:tcW w:w="1114" w:type="dxa"/>
+            <w:tcW w:w="1115" w:type="dxa"/>
             <w:tcBorders>
               <w:top w:val="single" w:sz="2" w:space="0" w:color="FFFFFF"/>
               <w:bottom w:val="single" w:sz="2" w:space="0" w:color="DFDFDF"/>
@@ -28819,7 +29091,7 @@
         </w:tc>
         <w:tc>
           <w:tcPr>
-            <w:tcW w:w="1158" w:type="dxa"/>
+            <w:tcW w:w="1157" w:type="dxa"/>
             <w:tcBorders>
               <w:top w:val="single" w:sz="2" w:space="0" w:color="FFFFFF"/>
               <w:bottom w:val="single" w:sz="2" w:space="0" w:color="DFDFDF"/>
@@ -29002,7 +29274,7 @@
         </w:tc>
         <w:tc>
           <w:tcPr>
-            <w:tcW w:w="1114" w:type="dxa"/>
+            <w:tcW w:w="1115" w:type="dxa"/>
             <w:tcBorders>
               <w:top w:val="single" w:sz="2" w:space="0" w:color="FFFFFF"/>
               <w:bottom w:val="single" w:sz="2" w:space="0" w:color="DFDFDF"/>
@@ -29032,7 +29304,7 @@
         </w:tc>
         <w:tc>
           <w:tcPr>
-            <w:tcW w:w="1158" w:type="dxa"/>
+            <w:tcW w:w="1157" w:type="dxa"/>
             <w:tcBorders>
               <w:top w:val="single" w:sz="2" w:space="0" w:color="FFFFFF"/>
               <w:bottom w:val="single" w:sz="2" w:space="0" w:color="DFDFDF"/>
@@ -29215,7 +29487,7 @@
         </w:tc>
         <w:tc>
           <w:tcPr>
-            <w:tcW w:w="1114" w:type="dxa"/>
+            <w:tcW w:w="1115" w:type="dxa"/>
             <w:tcBorders>
               <w:top w:val="single" w:sz="2" w:space="0" w:color="FFFFFF"/>
               <w:bottom w:val="single" w:sz="2" w:space="0" w:color="DFDFDF"/>
@@ -29245,7 +29517,7 @@
         </w:tc>
         <w:tc>
           <w:tcPr>
-            <w:tcW w:w="1158" w:type="dxa"/>
+            <w:tcW w:w="1157" w:type="dxa"/>
             <w:tcBorders>
               <w:top w:val="single" w:sz="2" w:space="0" w:color="FFFFFF"/>
               <w:bottom w:val="single" w:sz="2" w:space="0" w:color="DFDFDF"/>
@@ -29428,7 +29700,7 @@
         </w:tc>
         <w:tc>
           <w:tcPr>
-            <w:tcW w:w="1114" w:type="dxa"/>
+            <w:tcW w:w="1115" w:type="dxa"/>
             <w:tcBorders>
               <w:top w:val="single" w:sz="2" w:space="0" w:color="FFFFFF"/>
               <w:bottom w:val="single" w:sz="2" w:space="0" w:color="DFDFDF"/>
@@ -29458,7 +29730,7 @@
         </w:tc>
         <w:tc>
           <w:tcPr>
-            <w:tcW w:w="1158" w:type="dxa"/>
+            <w:tcW w:w="1157" w:type="dxa"/>
             <w:tcBorders>
               <w:top w:val="single" w:sz="2" w:space="0" w:color="FFFFFF"/>
               <w:bottom w:val="single" w:sz="2" w:space="0" w:color="DFDFDF"/>
@@ -29641,7 +29913,7 @@
         </w:tc>
         <w:tc>
           <w:tcPr>
-            <w:tcW w:w="1114" w:type="dxa"/>
+            <w:tcW w:w="1115" w:type="dxa"/>
             <w:tcBorders>
               <w:top w:val="single" w:sz="2" w:space="0" w:color="FFFFFF"/>
               <w:bottom w:val="single" w:sz="2" w:space="0" w:color="DFDFDF"/>
@@ -29671,7 +29943,7 @@
         </w:tc>
         <w:tc>
           <w:tcPr>
-            <w:tcW w:w="1158" w:type="dxa"/>
+            <w:tcW w:w="1157" w:type="dxa"/>
             <w:tcBorders>
               <w:top w:val="single" w:sz="2" w:space="0" w:color="FFFFFF"/>
               <w:bottom w:val="single" w:sz="2" w:space="0" w:color="DFDFDF"/>
@@ -29855,7 +30127,7 @@
         </w:tc>
         <w:tc>
           <w:tcPr>
-            <w:tcW w:w="1114" w:type="dxa"/>
+            <w:tcW w:w="1115" w:type="dxa"/>
             <w:tcBorders>
               <w:top w:val="single" w:sz="2" w:space="0" w:color="FFFFFF"/>
               <w:bottom w:val="single" w:sz="2" w:space="0" w:color="DFDFDF"/>
@@ -29886,7 +30158,7 @@
         </w:tc>
         <w:tc>
           <w:tcPr>
-            <w:tcW w:w="1158" w:type="dxa"/>
+            <w:tcW w:w="1157" w:type="dxa"/>
             <w:tcBorders>
               <w:top w:val="single" w:sz="2" w:space="0" w:color="FFFFFF"/>
               <w:bottom w:val="single" w:sz="2" w:space="0" w:color="DFDFDF"/>
@@ -30072,7 +30344,7 @@
         </w:tc>
         <w:tc>
           <w:tcPr>
-            <w:tcW w:w="1114" w:type="dxa"/>
+            <w:tcW w:w="1115" w:type="dxa"/>
             <w:tcBorders>
               <w:top w:val="single" w:sz="2" w:space="0" w:color="FFFFFF"/>
               <w:bottom w:val="single" w:sz="2" w:space="0" w:color="DFDFDF"/>
@@ -30103,7 +30375,7 @@
         </w:tc>
         <w:tc>
           <w:tcPr>
-            <w:tcW w:w="1158" w:type="dxa"/>
+            <w:tcW w:w="1157" w:type="dxa"/>
             <w:tcBorders>
               <w:top w:val="single" w:sz="2" w:space="0" w:color="FFFFFF"/>
               <w:bottom w:val="single" w:sz="2" w:space="0" w:color="DFDFDF"/>
@@ -30288,7 +30560,7 @@
         </w:tc>
         <w:tc>
           <w:tcPr>
-            <w:tcW w:w="1114" w:type="dxa"/>
+            <w:tcW w:w="1115" w:type="dxa"/>
             <w:tcBorders>
               <w:top w:val="single" w:sz="2" w:space="0" w:color="FFFFFF"/>
               <w:bottom w:val="single" w:sz="2" w:space="0" w:color="DFDFDF"/>
@@ -30318,7 +30590,7 @@
         </w:tc>
         <w:tc>
           <w:tcPr>
-            <w:tcW w:w="1158" w:type="dxa"/>
+            <w:tcW w:w="1157" w:type="dxa"/>
             <w:tcBorders>
               <w:top w:val="single" w:sz="2" w:space="0" w:color="FFFFFF"/>
               <w:bottom w:val="single" w:sz="2" w:space="0" w:color="DFDFDF"/>
@@ -30502,7 +30774,7 @@
         </w:tc>
         <w:tc>
           <w:tcPr>
-            <w:tcW w:w="1114" w:type="dxa"/>
+            <w:tcW w:w="1115" w:type="dxa"/>
             <w:tcBorders>
               <w:top w:val="single" w:sz="2" w:space="0" w:color="FFFFFF"/>
               <w:bottom w:val="single" w:sz="2" w:space="0" w:color="DFDFDF"/>
@@ -30533,7 +30805,7 @@
         </w:tc>
         <w:tc>
           <w:tcPr>
-            <w:tcW w:w="1158" w:type="dxa"/>
+            <w:tcW w:w="1157" w:type="dxa"/>
             <w:tcBorders>
               <w:top w:val="single" w:sz="2" w:space="0" w:color="FFFFFF"/>
               <w:bottom w:val="single" w:sz="2" w:space="0" w:color="DFDFDF"/>
@@ -30718,7 +30990,7 @@
         </w:tc>
         <w:tc>
           <w:tcPr>
-            <w:tcW w:w="1114" w:type="dxa"/>
+            <w:tcW w:w="1115" w:type="dxa"/>
             <w:tcBorders>
               <w:top w:val="single" w:sz="2" w:space="0" w:color="FFFFFF"/>
               <w:bottom w:val="single" w:sz="2" w:space="0" w:color="DFDFDF"/>
@@ -30748,7 +31020,7 @@
         </w:tc>
         <w:tc>
           <w:tcPr>
-            <w:tcW w:w="1158" w:type="dxa"/>
+            <w:tcW w:w="1157" w:type="dxa"/>
             <w:tcBorders>
               <w:top w:val="single" w:sz="2" w:space="0" w:color="FFFFFF"/>
               <w:bottom w:val="single" w:sz="2" w:space="0" w:color="DFDFDF"/>
@@ -30928,7 +31200,7 @@
         </w:tc>
         <w:tc>
           <w:tcPr>
-            <w:tcW w:w="1114" w:type="dxa"/>
+            <w:tcW w:w="1115" w:type="dxa"/>
             <w:tcBorders>
               <w:top w:val="single" w:sz="2" w:space="0" w:color="FFFFFF"/>
               <w:bottom w:val="single" w:sz="2" w:space="0" w:color="DFDFDF"/>
@@ -30959,7 +31231,7 @@
         </w:tc>
         <w:tc>
           <w:tcPr>
-            <w:tcW w:w="1158" w:type="dxa"/>
+            <w:tcW w:w="1157" w:type="dxa"/>
             <w:tcBorders>
               <w:top w:val="single" w:sz="2" w:space="0" w:color="FFFFFF"/>
               <w:bottom w:val="single" w:sz="2" w:space="0" w:color="DFDFDF"/>
@@ -31144,7 +31416,7 @@
         </w:tc>
         <w:tc>
           <w:tcPr>
-            <w:tcW w:w="1114" w:type="dxa"/>
+            <w:tcW w:w="1115" w:type="dxa"/>
             <w:tcBorders>
               <w:top w:val="single" w:sz="2" w:space="0" w:color="FFFFFF"/>
               <w:bottom w:val="single" w:sz="2" w:space="0" w:color="DFDFDF"/>
@@ -31174,7 +31446,7 @@
         </w:tc>
         <w:tc>
           <w:tcPr>
-            <w:tcW w:w="1158" w:type="dxa"/>
+            <w:tcW w:w="1157" w:type="dxa"/>
             <w:tcBorders>
               <w:top w:val="single" w:sz="2" w:space="0" w:color="FFFFFF"/>
               <w:bottom w:val="single" w:sz="2" w:space="0" w:color="DFDFDF"/>
@@ -31354,7 +31626,7 @@
         </w:tc>
         <w:tc>
           <w:tcPr>
-            <w:tcW w:w="1114" w:type="dxa"/>
+            <w:tcW w:w="1115" w:type="dxa"/>
             <w:tcBorders>
               <w:top w:val="single" w:sz="2" w:space="0" w:color="FFFFFF"/>
               <w:bottom w:val="single" w:sz="2" w:space="0" w:color="DFDFDF"/>
@@ -31385,7 +31657,7 @@
         </w:tc>
         <w:tc>
           <w:tcPr>
-            <w:tcW w:w="1158" w:type="dxa"/>
+            <w:tcW w:w="1157" w:type="dxa"/>
             <w:tcBorders>
               <w:top w:val="single" w:sz="2" w:space="0" w:color="FFFFFF"/>
               <w:bottom w:val="single" w:sz="2" w:space="0" w:color="DFDFDF"/>
@@ -31972,7 +32244,7 @@
                 <wp:positionV relativeFrom="paragraph">
                   <wp:posOffset>635</wp:posOffset>
                 </wp:positionV>
-                <wp:extent cx="2146935" cy="2662555"/>
+                <wp:extent cx="2147570" cy="2662555"/>
                 <wp:effectExtent l="0" t="0" r="0" b="0"/>
                 <wp:wrapSquare wrapText="largest"/>
                 <wp:docPr id="8" name="Frame2"/>
@@ -31983,7 +32255,7 @@
                       <wps:spPr>
                         <a:xfrm>
                           <a:off x="0" y="0"/>
-                          <a:ext cx="2146320" cy="2661840"/>
+                          <a:ext cx="2147040" cy="2661840"/>
                         </a:xfrm>
                         <a:prstGeom prst="rect">
                           <a:avLst/>
@@ -32470,7 +32742,7 @@
           </mc:Choice>
           <mc:Fallback>
             <w:pict>
-              <v:rect id="shape_0" ID="Frame2" path="m0,0l-2147483645,0l-2147483645,-2147483646l0,-2147483646xe" fillcolor="white" stroked="f" style="position:absolute;margin-left:0pt;margin-top:0.05pt;width:168.95pt;height:209.55pt;mso-wrap-style:none;v-text-anchor:middle;mso-position-horizontal:left">
+              <v:rect id="shape_0" ID="Frame2" path="m0,0l-2147483645,0l-2147483645,-2147483646l0,-2147483646xe" fillcolor="white" stroked="f" style="position:absolute;margin-left:0pt;margin-top:0.05pt;width:169pt;height:209.55pt;mso-wrap-style:none;v-text-anchor:middle;mso-position-horizontal:left">
                 <v:fill o:detectmouseclick="t" type="solid" color2="black"/>
                 <v:stroke color="#3465a4" joinstyle="round" endcap="flat"/>
                 <v:textbox>

</xml_diff>